<commit_message>
Updating resume materials to mark the anniversary of my professional beginnings.
</commit_message>
<xml_diff>
--- a/resume/resume-jesse-squire.docx
+++ b/resume/resume-jesse-squire.docx
@@ -44,43 +44,19 @@
         <w:t>08050</w:t>
       </w:r>
     </w:p>
-    <w:bookmarkStart w:id="0" w:name="_GoBack"/>
-    <w:bookmarkEnd w:id="0"/>
     <w:p>
       <w:pPr>
         <w:jc w:val="center"/>
         <w:outlineLvl w:val="0"/>
       </w:pPr>
-      <w:r>
-        <w:rPr>
-          <w:rStyle w:val="Hyperlink"/>
-        </w:rPr>
-        <w:fldChar w:fldCharType="begin"/>
-      </w:r>
-      <w:r>
-        <w:rPr>
-          <w:rStyle w:val="Hyperlink"/>
-        </w:rPr>
-        <w:instrText xml:space="preserve"> HYPERLINK "https://www.jessesquire.com" </w:instrText>
-      </w:r>
-      <w:r>
-        <w:rPr>
-          <w:rStyle w:val="Hyperlink"/>
-        </w:rPr>
-        <w:fldChar w:fldCharType="separate"/>
-      </w:r>
-      <w:r>
-        <w:rPr>
-          <w:rStyle w:val="Hyperlink"/>
-        </w:rPr>
-        <w:t>https://www.jessesquire.com</w:t>
-      </w:r>
-      <w:r>
-        <w:rPr>
-          <w:rStyle w:val="Hyperlink"/>
-        </w:rPr>
-        <w:fldChar w:fldCharType="end"/>
-      </w:r>
+      <w:hyperlink r:id="rId7" w:history="1">
+        <w:r>
+          <w:rPr>
+            <w:rStyle w:val="Hyperlink"/>
+          </w:rPr>
+          <w:t>https://www.jessesquire.com</w:t>
+        </w:r>
+      </w:hyperlink>
       <w:r>
         <w:t xml:space="preserve"> </w:t>
       </w:r>
@@ -90,7 +66,7 @@
         <w:jc w:val="center"/>
         <w:outlineLvl w:val="0"/>
       </w:pPr>
-      <w:hyperlink r:id="rId7" w:history="1">
+      <w:hyperlink r:id="rId8" w:history="1">
         <w:r>
           <w:rPr>
             <w:rStyle w:val="Hyperlink"/>
@@ -225,8 +201,10 @@
         <w:t xml:space="preserve">echnical professional with more than </w:t>
       </w:r>
       <w:r>
-        <w:t>nineteen</w:t>
-      </w:r>
+        <w:t>twenty</w:t>
+      </w:r>
+      <w:bookmarkStart w:id="0" w:name="_GoBack"/>
+      <w:bookmarkEnd w:id="0"/>
       <w:r>
         <w:t xml:space="preserve"> years </w:t>
       </w:r>
@@ -7271,12 +7249,12 @@
     </w:tbl>
     <w:p/>
     <w:sectPr>
-      <w:headerReference w:type="even" r:id="rId8"/>
-      <w:headerReference w:type="default" r:id="rId9"/>
-      <w:footerReference w:type="even" r:id="rId10"/>
-      <w:footerReference w:type="default" r:id="rId11"/>
-      <w:headerReference w:type="first" r:id="rId12"/>
-      <w:footerReference w:type="first" r:id="rId13"/>
+      <w:headerReference w:type="even" r:id="rId9"/>
+      <w:headerReference w:type="default" r:id="rId10"/>
+      <w:footerReference w:type="even" r:id="rId11"/>
+      <w:footerReference w:type="default" r:id="rId12"/>
+      <w:headerReference w:type="first" r:id="rId13"/>
+      <w:footerReference w:type="first" r:id="rId14"/>
       <w:pgSz w:w="12240" w:h="15840" w:code="1"/>
       <w:pgMar w:top="1440" w:right="1080" w:bottom="1440" w:left="1080" w:header="720" w:footer="720" w:gutter="0"/>
       <w:cols w:space="720"/>

</xml_diff>

<commit_message>
Updating resume and readme to reflect my new role.
</commit_message>
<xml_diff>
--- a/resume/resume-jesse-squire.docx
+++ b/resume/resume-jesse-squire.docx
@@ -29,19 +29,48 @@
         <w:rPr>
           <w:bCs/>
         </w:rPr>
-        <w:t>Manahawkin</w:t>
-      </w:r>
+        <w:t>Manahawkin, NJ 08050</w:t>
+      </w:r>
+    </w:p>
+    <w:bookmarkStart w:id="0" w:name="_GoBack"/>
+    <w:bookmarkEnd w:id="0"/>
+    <w:p>
+      <w:pPr>
+        <w:jc w:val="center"/>
+        <w:outlineLvl w:val="0"/>
+      </w:pPr>
       <w:r>
         <w:rPr>
-          <w:bCs/>
+          <w:rStyle w:val="Hyperlink"/>
         </w:rPr>
-        <w:t xml:space="preserve">, NJ </w:t>
+        <w:fldChar w:fldCharType="begin"/>
       </w:r>
       <w:r>
         <w:rPr>
-          <w:bCs/>
+          <w:rStyle w:val="Hyperlink"/>
         </w:rPr>
-        <w:t>08050</w:t>
+        <w:instrText xml:space="preserve"> HYPERLINK "https://www.jessesquire.com" </w:instrText>
+      </w:r>
+      <w:r>
+        <w:rPr>
+          <w:rStyle w:val="Hyperlink"/>
+        </w:rPr>
+        <w:fldChar w:fldCharType="separate"/>
+      </w:r>
+      <w:r>
+        <w:rPr>
+          <w:rStyle w:val="Hyperlink"/>
+        </w:rPr>
+        <w:t>https://www.jessesquire.com</w:t>
+      </w:r>
+      <w:r>
+        <w:rPr>
+          <w:rStyle w:val="Hyperlink"/>
+        </w:rPr>
+        <w:fldChar w:fldCharType="end"/>
+      </w:r>
+      <w:r>
+        <w:t xml:space="preserve"> </w:t>
       </w:r>
     </w:p>
     <w:p>
@@ -50,23 +79,6 @@
         <w:outlineLvl w:val="0"/>
       </w:pPr>
       <w:hyperlink r:id="rId7" w:history="1">
-        <w:r>
-          <w:rPr>
-            <w:rStyle w:val="Hyperlink"/>
-          </w:rPr>
-          <w:t>https://www.jessesquire.com</w:t>
-        </w:r>
-      </w:hyperlink>
-      <w:r>
-        <w:t xml:space="preserve"> </w:t>
-      </w:r>
-    </w:p>
-    <w:p>
-      <w:pPr>
-        <w:jc w:val="center"/>
-        <w:outlineLvl w:val="0"/>
-      </w:pPr>
-      <w:hyperlink r:id="rId8" w:history="1">
         <w:r>
           <w:rPr>
             <w:rStyle w:val="Hyperlink"/>
@@ -163,7 +175,7 @@
           </mc:Choice>
           <mc:Fallback>
             <w:pict>
-              <v:rect w14:anchorId="33715669" id="Rectangle 2" o:spid="_x0000_s1026" style="position:absolute;margin-left:.6pt;margin-top:13pt;width:173.5pt;height:7.65pt;z-index:251655680;visibility:visible;mso-wrap-style:square;mso-width-percent:0;mso-height-percent:0;mso-wrap-distance-left:9pt;mso-wrap-distance-top:0;mso-wrap-distance-right:9pt;mso-wrap-distance-bottom:0;mso-position-horizontal:absolute;mso-position-horizontal-relative:text;mso-position-vertical:absolute;mso-position-vertical-relative:text;mso-width-percent:0;mso-height-percent:0;mso-width-relative:page;mso-height-relative:page;v-text-anchor:top" o:gfxdata="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" o:allowincell="f" fillcolor="#b2b2b2" stroked="f">
+              <v:rect w14:anchorId="43146928" id="Rectangle 2" o:spid="_x0000_s1026" style="position:absolute;margin-left:.6pt;margin-top:13pt;width:173.5pt;height:7.65pt;z-index:251655680;visibility:visible;mso-wrap-style:square;mso-width-percent:0;mso-height-percent:0;mso-wrap-distance-left:9pt;mso-wrap-distance-top:0;mso-wrap-distance-right:9pt;mso-wrap-distance-bottom:0;mso-position-horizontal:absolute;mso-position-horizontal-relative:text;mso-position-vertical:absolute;mso-position-vertical-relative:text;mso-width-percent:0;mso-height-percent:0;mso-width-relative:page;mso-height-relative:page;v-text-anchor:top" o:gfxdata="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" o:allowincell="f" fillcolor="#b2b2b2" stroked="f">
                 <v:fill angle="90" focus="100%" type="gradient"/>
               </v:rect>
             </w:pict>
@@ -203,8 +215,6 @@
       <w:r>
         <w:t>twenty</w:t>
       </w:r>
-      <w:bookmarkStart w:id="0" w:name="_GoBack"/>
-      <w:bookmarkEnd w:id="0"/>
       <w:r>
         <w:t xml:space="preserve"> years </w:t>
       </w:r>
@@ -276,7 +286,7 @@
         </w:numPr>
       </w:pPr>
       <w:r>
-        <w:t>Thorough knowledge of software architecture, best practices, and industry trends</w:t>
+        <w:t>Proficient with software delivery as part of distributed teams, comprised of remote members and/or offshore partners</w:t>
       </w:r>
     </w:p>
     <w:p>
@@ -287,7 +297,7 @@
         </w:numPr>
       </w:pPr>
       <w:r>
-        <w:t>Proficient with software delivery as part of distributed teams, comprised of remote members and/or offshore partners</w:t>
+        <w:t>Thorough knowledge of software architecture, best practices, and industry trends</w:t>
       </w:r>
     </w:p>
     <w:p>
@@ -491,7 +501,7 @@
           </mc:Choice>
           <mc:Fallback>
             <w:pict>
-              <v:rect w14:anchorId="23CC7934" id="Rectangle 3" o:spid="_x0000_s1026" style="position:absolute;margin-left:.4pt;margin-top:.7pt;width:173.5pt;height:7.65pt;z-index:251656704;visibility:visible;mso-wrap-style:square;mso-width-percent:0;mso-height-percent:0;mso-wrap-distance-left:9pt;mso-wrap-distance-top:0;mso-wrap-distance-right:9pt;mso-wrap-distance-bottom:0;mso-position-horizontal:absolute;mso-position-horizontal-relative:text;mso-position-vertical:absolute;mso-position-vertical-relative:text;mso-width-percent:0;mso-height-percent:0;mso-width-relative:page;mso-height-relative:page;v-text-anchor:top" o:gfxdata="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" o:allowincell="f" fillcolor="#b2b2b2" stroked="f">
+              <v:rect w14:anchorId="0CA8D1BF" id="Rectangle 3" o:spid="_x0000_s1026" style="position:absolute;margin-left:.4pt;margin-top:.7pt;width:173.5pt;height:7.65pt;z-index:251656704;visibility:visible;mso-wrap-style:square;mso-width-percent:0;mso-height-percent:0;mso-wrap-distance-left:9pt;mso-wrap-distance-top:0;mso-wrap-distance-right:9pt;mso-wrap-distance-bottom:0;mso-position-horizontal:absolute;mso-position-horizontal-relative:text;mso-position-vertical:absolute;mso-position-vertical-relative:text;mso-width-percent:0;mso-height-percent:0;mso-width-relative:page;mso-height-relative:page;v-text-anchor:top" o:gfxdata="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" o:allowincell="f" fillcolor="#b2b2b2" stroked="f">
                 <v:fill angle="90" focus="100%" type="gradient"/>
               </v:rect>
             </w:pict>
@@ -560,16 +570,52 @@
               <w:t xml:space="preserve">C#, </w:t>
             </w:r>
             <w:r>
-              <w:t>ECMAScript/JavaScript</w:t>
-            </w:r>
-            <w:r>
-              <w:t xml:space="preserve">, SQL, HTML, CSS, F#, </w:t>
+              <w:t>ECMAScript/</w:t>
+            </w:r>
+            <w:r>
+              <w:t>JavaScript</w:t>
+            </w:r>
+            <w:r>
+              <w:t>, SQ</w:t>
+            </w:r>
+            <w:r>
+              <w:t>L</w:t>
+            </w:r>
+            <w:r>
+              <w:t xml:space="preserve">, </w:t>
+            </w:r>
+            <w:r>
+              <w:t xml:space="preserve">HTML, CSS, </w:t>
+            </w:r>
+            <w:r>
+              <w:t xml:space="preserve">F#, </w:t>
             </w:r>
             <w:r>
               <w:t xml:space="preserve">TypeScript, </w:t>
             </w:r>
             <w:r>
-              <w:t>Python, PowerShell, Java, C/C++, Ruby, Visual Basic, PHP, x86 Assembly</w:t>
+              <w:t xml:space="preserve">Python, </w:t>
+            </w:r>
+            <w:r>
+              <w:t xml:space="preserve">PowerShell, </w:t>
+            </w:r>
+            <w:r>
+              <w:t xml:space="preserve">C/C++, Ruby, Visual Basic, </w:t>
+            </w:r>
+            <w:r>
+              <w:t>Java</w:t>
+            </w:r>
+            <w:r>
+              <w:t>,</w:t>
+            </w:r>
+            <w:r>
+              <w:t xml:space="preserve"> </w:t>
+            </w:r>
+            <w:r>
+              <w:t xml:space="preserve">PHP, </w:t>
+            </w:r>
+            <w:r>
+              <w:t>x86 Assembly</w:t>
             </w:r>
           </w:p>
         </w:tc>
@@ -635,9 +681,11 @@
             <w:r>
               <w:t xml:space="preserve">Azure </w:t>
             </w:r>
+            <w:proofErr w:type="spellStart"/>
             <w:r>
               <w:t>CosmosDB</w:t>
             </w:r>
+            <w:proofErr w:type="spellEnd"/>
             <w:r>
               <w:t xml:space="preserve">, </w:t>
             </w:r>
@@ -762,7 +810,46 @@
           </w:tcPr>
           <w:p>
             <w:r>
-              <w:t>Object-Oriented Programming (OOP), Functional Programming (FP), Dependency Injection (DI), Automated Testing, Asynchronous Programming, Service Oriented Architecture (SOA), REST, Distributed Systems, Serverless, Messaging Systems, Software as a Service (SaaS), Command/</w:t>
+              <w:t>Object-Oriented</w:t>
+            </w:r>
+            <w:r>
+              <w:t xml:space="preserve"> </w:t>
+            </w:r>
+            <w:r>
+              <w:t>Programming (OOP)</w:t>
+            </w:r>
+            <w:r>
+              <w:t>, Functional</w:t>
+            </w:r>
+            <w:r>
+              <w:t xml:space="preserve"> Programming</w:t>
+            </w:r>
+            <w:r>
+              <w:t xml:space="preserve"> (FP)</w:t>
+            </w:r>
+            <w:r>
+              <w:t xml:space="preserve">, </w:t>
+            </w:r>
+            <w:r>
+              <w:t xml:space="preserve">Dependency Injection (DI), Automated Testing, </w:t>
+            </w:r>
+            <w:r>
+              <w:t xml:space="preserve">Asynchronous Programming, Service Oriented Architecture (SOA), REST, </w:t>
+            </w:r>
+            <w:r>
+              <w:t xml:space="preserve">Distributed Systems, </w:t>
+            </w:r>
+            <w:r>
+              <w:t xml:space="preserve">Serverless, </w:t>
+            </w:r>
+            <w:r>
+              <w:t xml:space="preserve">Messaging Systems, </w:t>
+            </w:r>
+            <w:r>
+              <w:t xml:space="preserve">Software as a Service (SaaS), </w:t>
+            </w:r>
+            <w:r>
+              <w:t>Command/</w:t>
             </w:r>
             <w:r>
               <w:t>Query Responsibility Segregation (CQRS)</w:t>
@@ -774,7 +861,31 @@
               <w:t>Multithreading</w:t>
             </w:r>
             <w:r>
-              <w:t>, Aspect-Oriented Programming (AOP), Domain Driven Development (DDD), Test Driven Development (TDD), Eventual Consistency, Reactive Systems, Threat Modeling, Resiliency Modeling,  Extreme Programming (XP), Scrum</w:t>
+              <w:t xml:space="preserve">, Aspect-Oriented Programming (AOP), </w:t>
+            </w:r>
+            <w:r>
+              <w:t xml:space="preserve">Domain Driven Development (DDD), </w:t>
+            </w:r>
+            <w:r>
+              <w:t xml:space="preserve">Test Driven Development (TDD), </w:t>
+            </w:r>
+            <w:r>
+              <w:t xml:space="preserve">Eventual Consistency, </w:t>
+            </w:r>
+            <w:r>
+              <w:t xml:space="preserve">Reactive Systems, </w:t>
+            </w:r>
+            <w:r>
+              <w:t>Threat Modeling, Resiliency Modeling,</w:t>
+            </w:r>
+            <w:r>
+              <w:t xml:space="preserve"> </w:t>
+            </w:r>
+            <w:r>
+              <w:t xml:space="preserve"> </w:t>
+            </w:r>
+            <w:r>
+              <w:t>Extreme Programming (XP), Scrum</w:t>
             </w:r>
           </w:p>
         </w:tc>
@@ -823,7 +934,87 @@
           </w:tcPr>
           <w:p>
             <w:r>
-              <w:t>Microsoft.NET, RESTful Services, WebAPI, ASP.NET MVC, Node.js, Azure Functions, Azure Service Bus, Azure Event Hubs, Azure Event Grid, Microsoft Orleans, Xbox Live, Xbox One XDK/ADK, Web Sockets, AMQP, Azure Service Fabric, Django (v1.4), Windows Communication Foundation (WCF), Windows Presentation Foundation (WPF), XML/XSL/XSD, Win32 API</w:t>
+              <w:t>Microsoft</w:t>
+            </w:r>
+            <w:r>
+              <w:t>.NE</w:t>
+            </w:r>
+            <w:r>
+              <w:t>T</w:t>
+            </w:r>
+            <w:r>
+              <w:t xml:space="preserve">, </w:t>
+            </w:r>
+            <w:r>
+              <w:t xml:space="preserve">RESTful Services, </w:t>
+            </w:r>
+            <w:proofErr w:type="spellStart"/>
+            <w:r>
+              <w:t>Web</w:t>
+            </w:r>
+            <w:r>
+              <w:t>API</w:t>
+            </w:r>
+            <w:proofErr w:type="spellEnd"/>
+            <w:r>
+              <w:t xml:space="preserve">, </w:t>
+            </w:r>
+            <w:r>
+              <w:t>ASP.NET</w:t>
+            </w:r>
+            <w:r>
+              <w:t xml:space="preserve"> </w:t>
+            </w:r>
+            <w:r>
+              <w:t xml:space="preserve">MVC, </w:t>
+            </w:r>
+            <w:r>
+              <w:t xml:space="preserve">Node.js, </w:t>
+            </w:r>
+            <w:r>
+              <w:t xml:space="preserve">Azure Functions, </w:t>
+            </w:r>
+            <w:r>
+              <w:t xml:space="preserve">Azure Service Bus, Azure Event Hubs, Azure Event Grid, </w:t>
+            </w:r>
+            <w:r>
+              <w:t xml:space="preserve">Microsoft Orleans, Xbox Live, </w:t>
+            </w:r>
+            <w:r>
+              <w:t xml:space="preserve">Xbox One </w:t>
+            </w:r>
+            <w:r>
+              <w:t xml:space="preserve">XDK/ADK, </w:t>
+            </w:r>
+            <w:r>
+              <w:t xml:space="preserve">Web Sockets, AMQP, </w:t>
+            </w:r>
+            <w:r>
+              <w:t xml:space="preserve">Azure Service Fabric, </w:t>
+            </w:r>
+            <w:r>
+              <w:t xml:space="preserve">Django (v1.4), </w:t>
+            </w:r>
+            <w:r>
+              <w:t xml:space="preserve">Windows Communication Foundation (WCF), </w:t>
+            </w:r>
+            <w:r>
+              <w:t xml:space="preserve">Windows Presentation Foundation (WPF), </w:t>
+            </w:r>
+            <w:r>
+              <w:t>XML/XSL</w:t>
+            </w:r>
+            <w:r>
+              <w:t>/XSD</w:t>
+            </w:r>
+            <w:r>
+              <w:t xml:space="preserve">, </w:t>
+            </w:r>
+            <w:r>
+              <w:t>Wi</w:t>
+            </w:r>
+            <w:r>
+              <w:t>n32 API</w:t>
             </w:r>
           </w:p>
         </w:tc>
@@ -871,7 +1062,103 @@
           </w:tcPr>
           <w:p>
             <w:r>
-              <w:t>Visual Studio, Visual Studio Code, Git, Mercurial, Subversion, Azure DevOps, Fiddler, Postman, AutoFac, Ninject, xUnit, MSTest, MSBuild, Octopus Deploy, Dapper, Entity Framework, Orchard, Solr, Elastic Search</w:t>
+              <w:t xml:space="preserve">Visual Studio, </w:t>
+            </w:r>
+            <w:r>
+              <w:t xml:space="preserve">Visual Studio Code, </w:t>
+            </w:r>
+            <w:r>
+              <w:t xml:space="preserve">Git, Mercurial, Subversion, </w:t>
+            </w:r>
+            <w:r>
+              <w:t xml:space="preserve">GitHub, </w:t>
+            </w:r>
+            <w:r>
+              <w:t>Azure DevOps</w:t>
+            </w:r>
+            <w:r>
+              <w:t xml:space="preserve">, </w:t>
+            </w:r>
+            <w:r>
+              <w:t xml:space="preserve">Fiddler, </w:t>
+            </w:r>
+            <w:r>
+              <w:t>Postman</w:t>
+            </w:r>
+            <w:r>
+              <w:t xml:space="preserve">, </w:t>
+            </w:r>
+            <w:proofErr w:type="spellStart"/>
+            <w:r>
+              <w:t>AutoFac</w:t>
+            </w:r>
+            <w:proofErr w:type="spellEnd"/>
+            <w:r>
+              <w:t xml:space="preserve">, </w:t>
+            </w:r>
+            <w:proofErr w:type="spellStart"/>
+            <w:r>
+              <w:t>Ninject</w:t>
+            </w:r>
+            <w:proofErr w:type="spellEnd"/>
+            <w:r>
+              <w:t xml:space="preserve">, </w:t>
+            </w:r>
+            <w:proofErr w:type="spellStart"/>
+            <w:r>
+              <w:t>xUnit</w:t>
+            </w:r>
+            <w:proofErr w:type="spellEnd"/>
+            <w:r>
+              <w:t xml:space="preserve">, </w:t>
+            </w:r>
+            <w:proofErr w:type="spellStart"/>
+            <w:r>
+              <w:t>NUnit</w:t>
+            </w:r>
+            <w:proofErr w:type="spellEnd"/>
+            <w:r>
+              <w:t xml:space="preserve">, </w:t>
+            </w:r>
+            <w:proofErr w:type="spellStart"/>
+            <w:r>
+              <w:t>MSBuild</w:t>
+            </w:r>
+            <w:proofErr w:type="spellEnd"/>
+            <w:r>
+              <w:t xml:space="preserve">, </w:t>
+            </w:r>
+            <w:r>
+              <w:t>Octopus</w:t>
+            </w:r>
+            <w:r>
+              <w:t xml:space="preserve"> Deploy</w:t>
+            </w:r>
+            <w:r>
+              <w:t xml:space="preserve">, </w:t>
+            </w:r>
+            <w:r>
+              <w:t xml:space="preserve">Dapper, </w:t>
+            </w:r>
+            <w:r>
+              <w:t xml:space="preserve">Entity Framework, </w:t>
+            </w:r>
+            <w:r>
+              <w:t>O</w:t>
+            </w:r>
+            <w:r>
+              <w:t xml:space="preserve">rchard, </w:t>
+            </w:r>
+            <w:proofErr w:type="spellStart"/>
+            <w:r>
+              <w:t>Solr</w:t>
+            </w:r>
+            <w:proofErr w:type="spellEnd"/>
+            <w:r>
+              <w:t xml:space="preserve">, </w:t>
+            </w:r>
+            <w:r>
+              <w:t>Elastic Search</w:t>
             </w:r>
           </w:p>
         </w:tc>
@@ -966,7 +1253,7 @@
           </mc:Choice>
           <mc:Fallback>
             <w:pict>
-              <v:rect w14:anchorId="56F979AC" id="Rectangle 4" o:spid="_x0000_s1026" style="position:absolute;margin-left:-.15pt;margin-top:11.95pt;width:173.5pt;height:7.65pt;z-index:251657728;visibility:visible;mso-wrap-style:square;mso-width-percent:0;mso-height-percent:0;mso-wrap-distance-left:9pt;mso-wrap-distance-top:0;mso-wrap-distance-right:9pt;mso-wrap-distance-bottom:0;mso-position-horizontal:absolute;mso-position-horizontal-relative:text;mso-position-vertical:absolute;mso-position-vertical-relative:text;mso-width-percent:0;mso-height-percent:0;mso-width-relative:page;mso-height-relative:page;v-text-anchor:top" o:gfxdata="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" o:allowincell="f" fillcolor="#b2b2b2" stroked="f">
+              <v:rect w14:anchorId="660F9FCD" id="Rectangle 4" o:spid="_x0000_s1026" style="position:absolute;margin-left:-.15pt;margin-top:11.95pt;width:173.5pt;height:7.65pt;z-index:251657728;visibility:visible;mso-wrap-style:square;mso-width-percent:0;mso-height-percent:0;mso-wrap-distance-left:9pt;mso-wrap-distance-top:0;mso-wrap-distance-right:9pt;mso-wrap-distance-bottom:0;mso-position-horizontal:absolute;mso-position-horizontal-relative:text;mso-position-vertical:absolute;mso-position-vertical-relative:text;mso-width-percent:0;mso-height-percent:0;mso-width-relative:page;mso-height-relative:page;v-text-anchor:top" o:gfxdata="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" o:allowincell="f" fillcolor="#b2b2b2" stroked="f">
                 <v:fill angle="90" focus="100%" type="gradient"/>
               </v:rect>
             </w:pict>
@@ -1026,21 +1313,21 @@
                 <w:b/>
                 <w:bCs/>
               </w:rPr>
-              <w:t>October</w:t>
-            </w:r>
-            <w:r>
-              <w:rPr>
-                <w:b/>
-                <w:bCs/>
-              </w:rPr>
-              <w:t>, 201</w:t>
-            </w:r>
-            <w:r>
-              <w:rPr>
-                <w:b/>
-                <w:bCs/>
-              </w:rPr>
-              <w:t>7</w:t>
+              <w:t>March</w:t>
+            </w:r>
+            <w:r>
+              <w:rPr>
+                <w:b/>
+                <w:bCs/>
+              </w:rPr>
+              <w:t xml:space="preserve"> 201</w:t>
+            </w:r>
+            <w:r>
+              <w:rPr>
+                <w:b/>
+                <w:bCs/>
+              </w:rPr>
+              <w:t>9</w:t>
             </w:r>
             <w:r>
               <w:rPr>
@@ -1082,7 +1369,7 @@
                 <w:bCs/>
                 <w:i/>
               </w:rPr>
-              <w:t>Commercial Software Engineering</w:t>
+              <w:t>Azure Developer Platform</w:t>
             </w:r>
           </w:p>
         </w:tc>
@@ -1112,229 +1399,23 @@
         <w:spacing w:before="160"/>
       </w:pPr>
       <w:r>
-        <w:t xml:space="preserve">Senior Software Engineer for the Commercial Software Engineering group. We partner with Microsoft industry customers to help them achieve success with Microsoft platforms, services, and technologies such as Azure, Xbox, HoloLens, and Windows. Our goal is to meet partners where they are, coding together to solve real-world business problems and overcome technical challenges. To do so, we embrace a diverse set of tools, languages, and technical environments. </w:t>
+        <w:t>Senior Software Engineer on the Azure Developer Platform team at Microsoft, focused on ensuring that developers around the world have a first-class experience leveraging Azure services in their applications. Our goal is to build SDKs and tools for Azure that look and feel consistent with the language and technology stack that they are built on, and which provide an API that is intuitive and powerful for developers. Development is done in the open on GitHub, embracing community feedback and contributions to ensure that the products we deliver meet real-world needs and expectations.</w:t>
+      </w:r>
+      <w:r>
+        <w:t xml:space="preserve">  Selected projects:</w:t>
       </w:r>
     </w:p>
     <w:p/>
-    <w:p>
-      <w:r>
-        <w:t>As these problems can often be things that others experience or are interested in, another of our core goals is to circulate our learnings so that they can benefit others. This typically takes the form of technical articles, conference talks, presentations at meet-ups, or participation in hackfests and other events.</w:t>
-      </w:r>
-      <w:r>
-        <w:t xml:space="preserve"> </w:t>
-      </w:r>
-    </w:p>
-    <w:p/>
-    <w:p>
-      <w:r>
-        <w:br w:type="page"/>
-      </w:r>
-    </w:p>
-    <w:tbl>
-      <w:tblPr>
-        <w:tblW w:w="0" w:type="auto"/>
-        <w:tblInd w:w="-108" w:type="dxa"/>
-        <w:tblLayout w:type="fixed"/>
-        <w:tblLook w:val="0000" w:firstRow="0" w:lastRow="0" w:firstColumn="0" w:lastColumn="0" w:noHBand="0" w:noVBand="0"/>
-      </w:tblPr>
-      <w:tblGrid>
-        <w:gridCol w:w="4428"/>
-        <w:gridCol w:w="5760"/>
-      </w:tblGrid>
-      <w:tr>
-        <w:tc>
-          <w:tcPr>
-            <w:tcW w:w="4428" w:type="dxa"/>
-            <w:tcBorders>
-              <w:top w:val="nil"/>
-              <w:left w:val="nil"/>
-              <w:bottom w:val="nil"/>
-              <w:right w:val="nil"/>
-            </w:tcBorders>
-          </w:tcPr>
-          <w:p>
-            <w:pPr>
-              <w:rPr>
-                <w:b/>
-                <w:bCs/>
-              </w:rPr>
-            </w:pPr>
-            <w:r>
-              <w:rPr>
-                <w:b/>
-              </w:rPr>
-              <w:lastRenderedPageBreak/>
-              <w:t>Mimeo</w:t>
-            </w:r>
-          </w:p>
-        </w:tc>
-        <w:tc>
-          <w:tcPr>
-            <w:tcW w:w="5760" w:type="dxa"/>
-            <w:tcBorders>
-              <w:top w:val="nil"/>
-              <w:left w:val="nil"/>
-              <w:bottom w:val="nil"/>
-              <w:right w:val="nil"/>
-            </w:tcBorders>
-          </w:tcPr>
-          <w:p>
-            <w:pPr>
-              <w:jc w:val="right"/>
-              <w:rPr>
-                <w:b/>
-                <w:bCs/>
-              </w:rPr>
-            </w:pPr>
-            <w:r>
-              <w:rPr>
-                <w:b/>
-                <w:bCs/>
-              </w:rPr>
-              <w:t xml:space="preserve">April, 2016 – </w:t>
-            </w:r>
-            <w:r>
-              <w:rPr>
-                <w:b/>
-                <w:bCs/>
-              </w:rPr>
-              <w:t>September 2017</w:t>
-            </w:r>
-          </w:p>
-        </w:tc>
-      </w:tr>
-      <w:tr>
-        <w:tc>
-          <w:tcPr>
-            <w:tcW w:w="4428" w:type="dxa"/>
-            <w:tcBorders>
-              <w:top w:val="nil"/>
-              <w:left w:val="nil"/>
-              <w:bottom w:val="nil"/>
-              <w:right w:val="nil"/>
-            </w:tcBorders>
-          </w:tcPr>
-          <w:p>
-            <w:pPr>
-              <w:rPr>
-                <w:i/>
-              </w:rPr>
-            </w:pPr>
-            <w:r>
-              <w:rPr>
-                <w:bCs/>
-                <w:i/>
-              </w:rPr>
-              <w:t>Principal Software Engineering Lead</w:t>
-            </w:r>
-          </w:p>
-        </w:tc>
-        <w:tc>
-          <w:tcPr>
-            <w:tcW w:w="5760" w:type="dxa"/>
-            <w:tcBorders>
-              <w:top w:val="nil"/>
-              <w:left w:val="nil"/>
-              <w:bottom w:val="nil"/>
-              <w:right w:val="nil"/>
-            </w:tcBorders>
-          </w:tcPr>
-          <w:p>
-            <w:pPr>
-              <w:jc w:val="right"/>
-            </w:pPr>
-            <w:r>
-              <w:t xml:space="preserve">(Remote Employee) </w:t>
-            </w:r>
-            <w:r>
-              <w:t>New York, NY</w:t>
-            </w:r>
-          </w:p>
-        </w:tc>
-      </w:tr>
-    </w:tbl>
-    <w:p>
-      <w:pPr>
-        <w:spacing w:before="160"/>
-        <w:jc w:val="both"/>
-      </w:pPr>
-      <w:r>
-        <w:t>Engineering Lead for the Product Technology team (10 engineers/management), owners of the mission-critical systems responsible for order processing and the internal tools that monitor and manage them.  Together, these systems and tools control more than 80% of the company's revenue stream</w:t>
-      </w:r>
-      <w:r>
-        <w:t>.</w:t>
-      </w:r>
-      <w:r>
-        <w:t xml:space="preserve"> </w:t>
-      </w:r>
-      <w:r>
-        <w:t xml:space="preserve"> </w:t>
-      </w:r>
-    </w:p>
     <w:p>
       <w:pPr>
         <w:jc w:val="both"/>
       </w:pPr>
-    </w:p>
-    <w:p>
-      <w:pPr>
-        <w:jc w:val="both"/>
-      </w:pPr>
-      <w:r>
-        <w:t xml:space="preserve">Primarily responsible for managing a geographically distributed development team, the architecture and implementation </w:t>
-      </w:r>
-      <w:r>
-        <w:t>of software</w:t>
-      </w:r>
-      <w:r>
-        <w:t xml:space="preserve">, </w:t>
-      </w:r>
-      <w:r>
-        <w:t xml:space="preserve">and collaborating </w:t>
-      </w:r>
-      <w:r>
-        <w:t>with project management and product owners to prioritize, plan, and deliver business value through software.</w:t>
-      </w:r>
-      <w:r>
-        <w:t xml:space="preserve">  Also responsible for recognizing and championing improvements to the company’s technical stack, processes, and product offerings, coordination with other teams to identify shared technology and produce common</w:t>
-      </w:r>
-      <w:r>
-        <w:t xml:space="preserve"> services/libraries,</w:t>
-      </w:r>
-      <w:r>
-        <w:t xml:space="preserve"> </w:t>
-      </w:r>
-      <w:r>
-        <w:t xml:space="preserve">and serving as the technical representation for executive product pitches/reviews. </w:t>
-      </w:r>
-      <w:r>
-        <w:t xml:space="preserve"> </w:t>
-      </w:r>
-      <w:r>
-        <w:t>Selected projects:</w:t>
-      </w:r>
-    </w:p>
-    <w:p>
-      <w:pPr>
-        <w:jc w:val="both"/>
+      <w:r>
         <w:rPr>
           <w:b/>
-          <w:bCs/>
           <w:u w:val="single"/>
         </w:rPr>
-      </w:pPr>
-    </w:p>
-    <w:p>
-      <w:pPr>
-        <w:jc w:val="both"/>
-      </w:pPr>
-      <w:r>
-        <w:rPr>
-          <w:b/>
-          <w:bCs/>
-          <w:u w:val="single"/>
-        </w:rPr>
-        <w:t>Mimeo Photos</w:t>
+        <w:t>Azure SDKs</w:t>
       </w:r>
       <w:r>
         <w:rPr>
@@ -1344,10 +1425,77 @@
         <w:t>:</w:t>
       </w:r>
       <w:r>
-        <w:t xml:space="preserve"> The company’s first consumer-centric offering, Mimeo Photos is an extension within the macOS Photos application, allowing users to design and order physical media such as photo books, holiday cards, and calendars using the images in their macOS photo library.  </w:t>
-      </w:r>
-      <w:r>
-        <w:t xml:space="preserve">My group was responsible for functionality related to order fulfillment, once a purchase was made.  Requests for order fulfillment were received and handled in an asynchronous manner, starting with an API request that triggered a distributed workflow organized around commands.  Designed to be resilient, the workflow is able to understand when critical dependencies are unavailable and perform both long and short period retries, raising alerts for human intervention when automated recovery is not possible.  The software leverages Azure heavily as a platform and provider of services, building on top of App Services, Web Jobs, Service Bus, Azure Storage, and Application Insights.  </w:t>
+        <w:t xml:space="preserve"> The Microsoft Azure software development kits (SDKs</w:t>
+      </w:r>
+      <w:r>
+        <w:t xml:space="preserve">) are a set of </w:t>
+      </w:r>
+      <w:r>
+        <w:t xml:space="preserve">open source </w:t>
+      </w:r>
+      <w:r>
+        <w:t xml:space="preserve">libraries and tools for developers building applications </w:t>
+      </w:r>
+      <w:r>
+        <w:t>on the Azure platform</w:t>
+      </w:r>
+      <w:r>
+        <w:t xml:space="preserve">.  The goal is to provide a development experience that is </w:t>
+      </w:r>
+      <w:r>
+        <w:t xml:space="preserve">intuitive, approachable, and which </w:t>
+      </w:r>
+      <w:r>
+        <w:t>has been</w:t>
+      </w:r>
+      <w:r>
+        <w:t xml:space="preserve"> designed around real-world scenarios.  </w:t>
+      </w:r>
+      <w:r>
+        <w:t xml:space="preserve">Use of </w:t>
+      </w:r>
+      <w:r>
+        <w:t>an</w:t>
+      </w:r>
+      <w:r>
+        <w:t xml:space="preserve"> SDK should look and feel consistent with the language and technology stack that an application </w:t>
+      </w:r>
+      <w:r>
+        <w:t>is built on</w:t>
+      </w:r>
+      <w:r>
+        <w:t xml:space="preserve"> and </w:t>
+      </w:r>
+      <w:r>
+        <w:t xml:space="preserve">the </w:t>
+      </w:r>
+      <w:r>
+        <w:t>API</w:t>
+      </w:r>
+      <w:r>
+        <w:t xml:space="preserve"> of the SDK</w:t>
+      </w:r>
+      <w:r>
+        <w:t xml:space="preserve"> should clearly express the intent of the developer </w:t>
+      </w:r>
+      <w:r>
+        <w:lastRenderedPageBreak/>
+        <w:t xml:space="preserve">with minimal </w:t>
+      </w:r>
+      <w:r>
+        <w:t xml:space="preserve">ceremony and boilerplate code.  </w:t>
+      </w:r>
+      <w:r>
+        <w:t>T</w:t>
+      </w:r>
+      <w:r>
+        <w:t>here should be consistency across the SDK</w:t>
+      </w:r>
+      <w:r>
+        <w:t>s</w:t>
+      </w:r>
+      <w:r>
+        <w:t>, so that those using multiple languages or technology stacks can leverage the Azure SDK in a familiar way.</w:t>
       </w:r>
     </w:p>
     <w:tbl>
@@ -1425,7 +1573,16 @@
                 <w:i/>
                 <w:iCs/>
               </w:rPr>
-              <w:t xml:space="preserve">Architect and Development Lead </w:t>
+              <w:t>Core Team Member</w:t>
+            </w:r>
+            <w:r>
+              <w:rPr>
+                <w:b/>
+                <w:bCs/>
+                <w:i/>
+                <w:iCs/>
+              </w:rPr>
+              <w:t xml:space="preserve"> </w:t>
             </w:r>
           </w:p>
         </w:tc>
@@ -1510,7 +1667,25 @@
                 <w:i/>
                 <w:iCs/>
               </w:rPr>
-              <w:t xml:space="preserve">4 </w:t>
+              <w:t>4</w:t>
+            </w:r>
+            <w:r>
+              <w:rPr>
+                <w:b/>
+                <w:bCs/>
+                <w:i/>
+                <w:iCs/>
+              </w:rPr>
+              <w:t>5+</w:t>
+            </w:r>
+            <w:r>
+              <w:rPr>
+                <w:b/>
+                <w:bCs/>
+                <w:i/>
+                <w:iCs/>
+              </w:rPr>
+              <w:t xml:space="preserve"> </w:t>
             </w:r>
           </w:p>
         </w:tc>
@@ -1584,61 +1759,16 @@
                 <w:i/>
                 <w:iCs/>
               </w:rPr>
-              <w:t xml:space="preserve">C#, Azure </w:t>
-            </w:r>
-            <w:r>
-              <w:rPr>
-                <w:b/>
-                <w:bCs/>
-                <w:i/>
-                <w:iCs/>
-              </w:rPr>
-              <w:t>App Services</w:t>
-            </w:r>
-            <w:r>
-              <w:rPr>
-                <w:b/>
-                <w:bCs/>
-                <w:i/>
-                <w:iCs/>
-              </w:rPr>
-              <w:t xml:space="preserve">, </w:t>
-            </w:r>
-            <w:r>
-              <w:rPr>
-                <w:b/>
-                <w:bCs/>
-                <w:i/>
-                <w:iCs/>
-              </w:rPr>
-              <w:t xml:space="preserve">Azure </w:t>
-            </w:r>
-            <w:r>
-              <w:rPr>
-                <w:b/>
-                <w:bCs/>
-                <w:i/>
-                <w:iCs/>
-              </w:rPr>
-              <w:t>WebJobs, Azure ServiceBus, Azure Storage (blob)</w:t>
-            </w:r>
-            <w:r>
-              <w:rPr>
-                <w:b/>
-                <w:bCs/>
-                <w:i/>
-                <w:iCs/>
-              </w:rPr>
-              <w:t xml:space="preserve">, REST, WebAPI, </w:t>
-            </w:r>
-            <w:r>
-              <w:rPr>
-                <w:b/>
-                <w:bCs/>
-                <w:i/>
-                <w:iCs/>
-              </w:rPr>
-              <w:t xml:space="preserve">Application Insights, </w:t>
+              <w:t>Azure</w:t>
+            </w:r>
+            <w:r>
+              <w:rPr>
+                <w:b/>
+                <w:bCs/>
+                <w:i/>
+                <w:iCs/>
+              </w:rPr>
+              <w:t xml:space="preserve"> Services, REST, .NET, ECMAScript/TypeScript, Node.js, Python, Java, Azure DevOps, </w:t>
             </w:r>
             <w:r>
               <w:rPr>
@@ -1648,6 +1778,33 @@
                 <w:iCs/>
               </w:rPr>
               <w:t>Azure Resource Manager Templates (ARM)</w:t>
+            </w:r>
+            <w:r>
+              <w:rPr>
+                <w:b/>
+                <w:bCs/>
+                <w:i/>
+                <w:iCs/>
+              </w:rPr>
+              <w:t xml:space="preserve">, Markdown, </w:t>
+            </w:r>
+            <w:r>
+              <w:rPr>
+                <w:b/>
+                <w:bCs/>
+                <w:i/>
+                <w:iCs/>
+              </w:rPr>
+              <w:t xml:space="preserve">GitHub, </w:t>
+            </w:r>
+            <w:r>
+              <w:rPr>
+                <w:b/>
+                <w:bCs/>
+                <w:i/>
+                <w:iCs/>
+              </w:rPr>
+              <w:t xml:space="preserve">Open Source </w:t>
             </w:r>
           </w:p>
         </w:tc>
@@ -1676,17 +1833,322 @@
       </w:tr>
     </w:tbl>
     <w:p/>
+    <w:tbl>
+      <w:tblPr>
+        <w:tblW w:w="10188" w:type="dxa"/>
+        <w:tblInd w:w="-108" w:type="dxa"/>
+        <w:tblLayout w:type="fixed"/>
+        <w:tblLook w:val="0000" w:firstRow="0" w:lastRow="0" w:firstColumn="0" w:lastColumn="0" w:noHBand="0" w:noVBand="0"/>
+      </w:tblPr>
+      <w:tblGrid>
+        <w:gridCol w:w="5683"/>
+        <w:gridCol w:w="4505"/>
+      </w:tblGrid>
+      <w:tr>
+        <w:tc>
+          <w:tcPr>
+            <w:tcW w:w="5683" w:type="dxa"/>
+          </w:tcPr>
+          <w:p>
+            <w:pPr>
+              <w:rPr>
+                <w:b/>
+                <w:bCs/>
+              </w:rPr>
+            </w:pPr>
+            <w:r>
+              <w:rPr>
+                <w:b/>
+              </w:rPr>
+              <w:t>Microsoft</w:t>
+            </w:r>
+          </w:p>
+        </w:tc>
+        <w:tc>
+          <w:tcPr>
+            <w:tcW w:w="4505" w:type="dxa"/>
+          </w:tcPr>
+          <w:p>
+            <w:pPr>
+              <w:jc w:val="right"/>
+              <w:rPr>
+                <w:b/>
+                <w:bCs/>
+              </w:rPr>
+            </w:pPr>
+            <w:r>
+              <w:rPr>
+                <w:b/>
+                <w:bCs/>
+              </w:rPr>
+              <w:t>October</w:t>
+            </w:r>
+            <w:r>
+              <w:rPr>
+                <w:b/>
+                <w:bCs/>
+              </w:rPr>
+              <w:t xml:space="preserve"> 2017 – </w:t>
+            </w:r>
+            <w:r>
+              <w:rPr>
+                <w:b/>
+                <w:bCs/>
+              </w:rPr>
+              <w:t>February 2019</w:t>
+            </w:r>
+          </w:p>
+        </w:tc>
+      </w:tr>
+      <w:tr>
+        <w:tc>
+          <w:tcPr>
+            <w:tcW w:w="5683" w:type="dxa"/>
+          </w:tcPr>
+          <w:p>
+            <w:pPr>
+              <w:rPr>
+                <w:i/>
+              </w:rPr>
+            </w:pPr>
+            <w:r>
+              <w:rPr>
+                <w:bCs/>
+                <w:i/>
+              </w:rPr>
+              <w:t>Senior Software Engineer, Commercial Software Engineering</w:t>
+            </w:r>
+          </w:p>
+        </w:tc>
+        <w:tc>
+          <w:tcPr>
+            <w:tcW w:w="4505" w:type="dxa"/>
+          </w:tcPr>
+          <w:p>
+            <w:pPr>
+              <w:jc w:val="right"/>
+            </w:pPr>
+            <w:r>
+              <w:t>(Remote Employee) Redmond, W</w:t>
+            </w:r>
+            <w:r>
+              <w:t>A</w:t>
+            </w:r>
+          </w:p>
+        </w:tc>
+      </w:tr>
+    </w:tbl>
+    <w:p>
+      <w:pPr>
+        <w:spacing w:before="160"/>
+      </w:pPr>
+      <w:r>
+        <w:t xml:space="preserve">Senior Software Engineer for the Commercial Software Engineering group. We partner with Microsoft industry customers to help them achieve success with Microsoft platforms, services, and technologies such as Azure, Xbox, HoloLens, and Windows. Our goal is to meet partners where they are, coding together to solve real-world business problems and overcome technical challenges. To do so, we embrace a diverse set of tools, languages, and technical environments. </w:t>
+      </w:r>
+    </w:p>
+    <w:p/>
+    <w:p>
+      <w:r>
+        <w:t xml:space="preserve">As these problems can often be things that others experience or are interested in, another of our core goals is to circulate our learnings so that they can benefit others. This typically takes the form of technical articles, conference talks, presentations at meet-ups, or participation in </w:t>
+      </w:r>
+      <w:proofErr w:type="spellStart"/>
+      <w:r>
+        <w:t>hackfests</w:t>
+      </w:r>
+      <w:proofErr w:type="spellEnd"/>
+      <w:r>
+        <w:t xml:space="preserve"> and other events. </w:t>
+      </w:r>
+    </w:p>
+    <w:p/>
+    <w:tbl>
+      <w:tblPr>
+        <w:tblW w:w="0" w:type="auto"/>
+        <w:tblInd w:w="-108" w:type="dxa"/>
+        <w:tblLayout w:type="fixed"/>
+        <w:tblLook w:val="0000" w:firstRow="0" w:lastRow="0" w:firstColumn="0" w:lastColumn="0" w:noHBand="0" w:noVBand="0"/>
+      </w:tblPr>
+      <w:tblGrid>
+        <w:gridCol w:w="4428"/>
+        <w:gridCol w:w="5760"/>
+      </w:tblGrid>
+      <w:tr>
+        <w:tc>
+          <w:tcPr>
+            <w:tcW w:w="4428" w:type="dxa"/>
+            <w:tcBorders>
+              <w:top w:val="nil"/>
+              <w:left w:val="nil"/>
+              <w:bottom w:val="nil"/>
+              <w:right w:val="nil"/>
+            </w:tcBorders>
+          </w:tcPr>
+          <w:p>
+            <w:pPr>
+              <w:rPr>
+                <w:b/>
+                <w:bCs/>
+              </w:rPr>
+            </w:pPr>
+            <w:r>
+              <w:rPr>
+                <w:b/>
+              </w:rPr>
+              <w:t>Mimeo</w:t>
+            </w:r>
+          </w:p>
+        </w:tc>
+        <w:tc>
+          <w:tcPr>
+            <w:tcW w:w="5760" w:type="dxa"/>
+            <w:tcBorders>
+              <w:top w:val="nil"/>
+              <w:left w:val="nil"/>
+              <w:bottom w:val="nil"/>
+              <w:right w:val="nil"/>
+            </w:tcBorders>
+          </w:tcPr>
+          <w:p>
+            <w:pPr>
+              <w:jc w:val="right"/>
+              <w:rPr>
+                <w:b/>
+                <w:bCs/>
+              </w:rPr>
+            </w:pPr>
+            <w:r>
+              <w:rPr>
+                <w:b/>
+                <w:bCs/>
+              </w:rPr>
+              <w:t xml:space="preserve">April 2016 – </w:t>
+            </w:r>
+            <w:r>
+              <w:rPr>
+                <w:b/>
+                <w:bCs/>
+              </w:rPr>
+              <w:t>September 2017</w:t>
+            </w:r>
+          </w:p>
+        </w:tc>
+      </w:tr>
+      <w:tr>
+        <w:tc>
+          <w:tcPr>
+            <w:tcW w:w="4428" w:type="dxa"/>
+            <w:tcBorders>
+              <w:top w:val="nil"/>
+              <w:left w:val="nil"/>
+              <w:bottom w:val="nil"/>
+              <w:right w:val="nil"/>
+            </w:tcBorders>
+          </w:tcPr>
+          <w:p>
+            <w:pPr>
+              <w:rPr>
+                <w:i/>
+              </w:rPr>
+            </w:pPr>
+            <w:r>
+              <w:rPr>
+                <w:bCs/>
+                <w:i/>
+              </w:rPr>
+              <w:t>Principal Software Engineering Lead</w:t>
+            </w:r>
+          </w:p>
+        </w:tc>
+        <w:tc>
+          <w:tcPr>
+            <w:tcW w:w="5760" w:type="dxa"/>
+            <w:tcBorders>
+              <w:top w:val="nil"/>
+              <w:left w:val="nil"/>
+              <w:bottom w:val="nil"/>
+              <w:right w:val="nil"/>
+            </w:tcBorders>
+          </w:tcPr>
+          <w:p>
+            <w:pPr>
+              <w:jc w:val="right"/>
+            </w:pPr>
+            <w:r>
+              <w:t xml:space="preserve">(Remote Employee) </w:t>
+            </w:r>
+            <w:r>
+              <w:t>New York, NY</w:t>
+            </w:r>
+          </w:p>
+        </w:tc>
+      </w:tr>
+    </w:tbl>
+    <w:p>
+      <w:pPr>
+        <w:spacing w:before="160"/>
+        <w:jc w:val="both"/>
+      </w:pPr>
+      <w:r>
+        <w:t>Engineering Lead for the Product Technology team (10 engineers/management)</w:t>
+      </w:r>
+      <w:r>
+        <w:t xml:space="preserve">.  </w:t>
+      </w:r>
+      <w:r>
+        <w:t xml:space="preserve">Primarily responsible for managing a geographically distributed development team, the architecture and implementation </w:t>
+      </w:r>
+      <w:r>
+        <w:t>of software</w:t>
+      </w:r>
+      <w:r>
+        <w:t xml:space="preserve">, </w:t>
+      </w:r>
+      <w:r>
+        <w:t xml:space="preserve">and collaborating </w:t>
+      </w:r>
+      <w:r>
+        <w:t>with project management and product owners to prioritize, plan, and deliver business value through software.</w:t>
+      </w:r>
+      <w:r>
+        <w:t xml:space="preserve">  Also responsible for recognizing and championing improvements to the company’s technical stack, processes, and product offerings, coordination with other teams to identify shared technology and produce common</w:t>
+      </w:r>
+      <w:r>
+        <w:t xml:space="preserve"> services/libraries,</w:t>
+      </w:r>
+      <w:r>
+        <w:t xml:space="preserve"> </w:t>
+      </w:r>
+      <w:r>
+        <w:t xml:space="preserve">and serving as the technical representation for executive product pitches/reviews. </w:t>
+      </w:r>
+      <w:r>
+        <w:t xml:space="preserve"> </w:t>
+      </w:r>
+      <w:r>
+        <w:t>Selected projects:</w:t>
+      </w:r>
+    </w:p>
     <w:p>
       <w:pPr>
         <w:jc w:val="both"/>
-      </w:pPr>
-      <w:r>
         <w:rPr>
           <w:b/>
           <w:bCs/>
           <w:u w:val="single"/>
         </w:rPr>
-        <w:t>Mimeo Hub</w:t>
+      </w:pPr>
+    </w:p>
+    <w:p>
+      <w:pPr>
+        <w:jc w:val="both"/>
+      </w:pPr>
+      <w:r>
+        <w:rPr>
+          <w:b/>
+          <w:bCs/>
+          <w:u w:val="single"/>
+        </w:rPr>
+        <w:t>Mimeo Photos</w:t>
       </w:r>
       <w:r>
         <w:rPr>
@@ -1696,70 +2158,16 @@
         <w:t>:</w:t>
       </w:r>
       <w:r>
-        <w:t xml:space="preserve"> </w:t>
-      </w:r>
-      <w:r>
-        <w:t xml:space="preserve">A platform </w:t>
-      </w:r>
-      <w:r>
-        <w:t xml:space="preserve">of microservices </w:t>
-      </w:r>
-      <w:r>
-        <w:t>providing</w:t>
-      </w:r>
-      <w:r>
-        <w:t xml:space="preserve"> order-related operations to internal systems and external partners</w:t>
-      </w:r>
-      <w:r>
-        <w:t>.</w:t>
-      </w:r>
-      <w:r>
-        <w:t xml:space="preserve">  </w:t>
-      </w:r>
-      <w:r>
-        <w:t>Positioned as the central authority for orders within Mimeo, the hub has responsibility for handling order submissions and inquiries, performing a diverse set of tasks to guide and manage the order processing workflow</w:t>
-      </w:r>
-      <w:r>
-        <w:t xml:space="preserve">, and </w:t>
-      </w:r>
-      <w:r>
-        <w:t xml:space="preserve">making intelligent decisions regarding how orders can be produced and fulfilled to maximize company profitability.  </w:t>
-      </w:r>
-      <w:r>
-        <w:t xml:space="preserve">The Mimeo Hub platform was designed to be scalable, distributed, event-driven and reactive, taking advantage of concepts from Domain Driven Design (DDD) and Command/Query Responsibility Segregation (CQRS).  </w:t>
-      </w:r>
-      <w:r>
-        <w:t>T</w:t>
-      </w:r>
-      <w:r>
-        <w:t xml:space="preserve">he software </w:t>
-      </w:r>
-      <w:r>
-        <w:t>utilizes</w:t>
-      </w:r>
-      <w:r>
-        <w:t xml:space="preserve"> Azure</w:t>
-      </w:r>
-      <w:r>
-        <w:t xml:space="preserve"> </w:t>
-      </w:r>
-      <w:r>
-        <w:t>a</w:t>
-      </w:r>
-      <w:r>
-        <w:t>s a platform and provider of services, building on top of Service Fabri</w:t>
-      </w:r>
-      <w:r>
-        <w:t>c,</w:t>
-      </w:r>
-      <w:r>
-        <w:t xml:space="preserve"> </w:t>
-      </w:r>
-      <w:r>
-        <w:t xml:space="preserve">Service Bus, </w:t>
-      </w:r>
-      <w:r>
-        <w:t xml:space="preserve">Azure Storage, and Application Insights.  </w:t>
+        <w:t xml:space="preserve"> The company’s first consumer-centric offering, Mimeo Photos is an extension within the macOS Photos application, allowing users to design and order physical media such as photo books, holiday cards, and calendars using the images in their macOS photo library.  </w:t>
+      </w:r>
+      <w:r>
+        <w:t xml:space="preserve">My group was responsible for order fulfillment, </w:t>
+      </w:r>
+      <w:r>
+        <w:t>after</w:t>
+      </w:r>
+      <w:r>
+        <w:t xml:space="preserve"> a purchase was made.  Requests for fulfillment were received and handled in an asynchronous manner, starting with an API request that triggered a distributed workflow organized around commands.  Designed to be resilient, the workflow is able to understand when critical dependencies are unavailable and perform both long and short period retries, raising alerts for human intervention when automated recovery is not possible.  The software leverages Azure heavily as a platform and provider of services, building on top of App Services, Web Jobs, Service Bus, Azure Storage, and Application Insights.  </w:t>
       </w:r>
     </w:p>
     <w:tbl>
@@ -1837,25 +2245,7 @@
                 <w:i/>
                 <w:iCs/>
               </w:rPr>
-              <w:t>Architect and Development</w:t>
-            </w:r>
-            <w:r>
-              <w:rPr>
-                <w:b/>
-                <w:bCs/>
-                <w:i/>
-                <w:iCs/>
-              </w:rPr>
-              <w:t xml:space="preserve"> Lead</w:t>
-            </w:r>
-            <w:r>
-              <w:rPr>
-                <w:b/>
-                <w:bCs/>
-                <w:i/>
-                <w:iCs/>
-              </w:rPr>
-              <w:t xml:space="preserve"> </w:t>
+              <w:t xml:space="preserve">Architect and Development Lead </w:t>
             </w:r>
           </w:p>
         </w:tc>
@@ -1940,16 +2330,7 @@
                 <w:i/>
                 <w:iCs/>
               </w:rPr>
-              <w:t>6</w:t>
-            </w:r>
-            <w:r>
-              <w:rPr>
-                <w:b/>
-                <w:bCs/>
-                <w:i/>
-                <w:iCs/>
-              </w:rPr>
-              <w:t xml:space="preserve"> </w:t>
+              <w:t xml:space="preserve">4 </w:t>
             </w:r>
           </w:p>
         </w:tc>
@@ -2023,17 +2404,19 @@
                 <w:i/>
                 <w:iCs/>
               </w:rPr>
-              <w:t>C</w:t>
-            </w:r>
-            <w:r>
-              <w:rPr>
-                <w:b/>
-                <w:bCs/>
-                <w:i/>
-                <w:iCs/>
-              </w:rPr>
-              <w:t>#</w:t>
-            </w:r>
+              <w:t xml:space="preserve">C#, Azure </w:t>
+            </w:r>
+            <w:proofErr w:type="spellStart"/>
+            <w:r>
+              <w:rPr>
+                <w:b/>
+                <w:bCs/>
+                <w:i/>
+                <w:iCs/>
+              </w:rPr>
+              <w:t>AppServices</w:t>
+            </w:r>
+            <w:proofErr w:type="spellEnd"/>
             <w:r>
               <w:rPr>
                 <w:b/>
@@ -2050,17 +2433,68 @@
                 <w:i/>
                 <w:iCs/>
               </w:rPr>
-              <w:t>Azure Service Fabric, Service Fabric Acto</w:t>
-            </w:r>
-            <w:r>
-              <w:rPr>
-                <w:b/>
-                <w:bCs/>
-                <w:i/>
-                <w:iCs/>
-              </w:rPr>
-              <w:t>rs</w:t>
-            </w:r>
+              <w:t xml:space="preserve">Azure </w:t>
+            </w:r>
+            <w:proofErr w:type="spellStart"/>
+            <w:r>
+              <w:rPr>
+                <w:b/>
+                <w:bCs/>
+                <w:i/>
+                <w:iCs/>
+              </w:rPr>
+              <w:t>WebJobs</w:t>
+            </w:r>
+            <w:proofErr w:type="spellEnd"/>
+            <w:r>
+              <w:rPr>
+                <w:b/>
+                <w:bCs/>
+                <w:i/>
+                <w:iCs/>
+              </w:rPr>
+              <w:t xml:space="preserve">, Azure </w:t>
+            </w:r>
+            <w:proofErr w:type="spellStart"/>
+            <w:r>
+              <w:rPr>
+                <w:b/>
+                <w:bCs/>
+                <w:i/>
+                <w:iCs/>
+              </w:rPr>
+              <w:t>ServiceBus</w:t>
+            </w:r>
+            <w:proofErr w:type="spellEnd"/>
+            <w:r>
+              <w:rPr>
+                <w:b/>
+                <w:bCs/>
+                <w:i/>
+                <w:iCs/>
+              </w:rPr>
+              <w:t>, Azure Storage (blob)</w:t>
+            </w:r>
+            <w:r>
+              <w:rPr>
+                <w:b/>
+                <w:bCs/>
+                <w:i/>
+                <w:iCs/>
+              </w:rPr>
+              <w:t xml:space="preserve">, REST, </w:t>
+            </w:r>
+            <w:proofErr w:type="spellStart"/>
+            <w:r>
+              <w:rPr>
+                <w:b/>
+                <w:bCs/>
+                <w:i/>
+                <w:iCs/>
+              </w:rPr>
+              <w:t>WebAPI</w:t>
+            </w:r>
+            <w:proofErr w:type="spellEnd"/>
             <w:r>
               <w:rPr>
                 <w:b/>
@@ -2077,52 +2511,16 @@
                 <w:i/>
                 <w:iCs/>
               </w:rPr>
-              <w:t xml:space="preserve">REST, </w:t>
-            </w:r>
-            <w:r>
-              <w:rPr>
-                <w:b/>
-                <w:bCs/>
-                <w:i/>
-                <w:iCs/>
-              </w:rPr>
-              <w:t xml:space="preserve">WebAPI, </w:t>
-            </w:r>
-            <w:r>
-              <w:rPr>
-                <w:b/>
-                <w:bCs/>
-                <w:i/>
-                <w:iCs/>
-              </w:rPr>
-              <w:t xml:space="preserve">Azure storage (table/blob), </w:t>
-            </w:r>
-            <w:r>
-              <w:rPr>
-                <w:b/>
-                <w:bCs/>
-                <w:i/>
-                <w:iCs/>
-              </w:rPr>
-              <w:t xml:space="preserve">Azure Service Bus, </w:t>
-            </w:r>
-            <w:r>
-              <w:rPr>
-                <w:b/>
-                <w:bCs/>
-                <w:i/>
-                <w:iCs/>
-              </w:rPr>
-              <w:t>Reactive Extensions (Rx), Azure Resource Manager Templates (ARM</w:t>
-            </w:r>
-            <w:r>
-              <w:rPr>
-                <w:b/>
-                <w:bCs/>
-                <w:i/>
-                <w:iCs/>
-              </w:rPr>
-              <w:t>)</w:t>
+              <w:t xml:space="preserve">Application Insights, </w:t>
+            </w:r>
+            <w:r>
+              <w:rPr>
+                <w:b/>
+                <w:bCs/>
+                <w:i/>
+                <w:iCs/>
+              </w:rPr>
+              <w:t>Azure Resource Manager Templates (ARM)</w:t>
             </w:r>
           </w:p>
         </w:tc>
@@ -2151,325 +2549,6 @@
       </w:tr>
     </w:tbl>
     <w:p/>
-    <w:tbl>
-      <w:tblPr>
-        <w:tblW w:w="0" w:type="auto"/>
-        <w:tblInd w:w="-108" w:type="dxa"/>
-        <w:tblLayout w:type="fixed"/>
-        <w:tblLook w:val="0000" w:firstRow="0" w:lastRow="0" w:firstColumn="0" w:lastColumn="0" w:noHBand="0" w:noVBand="0"/>
-      </w:tblPr>
-      <w:tblGrid>
-        <w:gridCol w:w="4428"/>
-        <w:gridCol w:w="5760"/>
-      </w:tblGrid>
-      <w:tr>
-        <w:tc>
-          <w:tcPr>
-            <w:tcW w:w="4428" w:type="dxa"/>
-            <w:tcBorders>
-              <w:top w:val="nil"/>
-              <w:left w:val="nil"/>
-              <w:bottom w:val="nil"/>
-              <w:right w:val="nil"/>
-            </w:tcBorders>
-          </w:tcPr>
-          <w:p>
-            <w:pPr>
-              <w:rPr>
-                <w:b/>
-                <w:bCs/>
-              </w:rPr>
-            </w:pPr>
-            <w:r>
-              <w:rPr>
-                <w:b/>
-              </w:rPr>
-              <w:t>Microsoft</w:t>
-            </w:r>
-          </w:p>
-        </w:tc>
-        <w:tc>
-          <w:tcPr>
-            <w:tcW w:w="5760" w:type="dxa"/>
-            <w:tcBorders>
-              <w:top w:val="nil"/>
-              <w:left w:val="nil"/>
-              <w:bottom w:val="nil"/>
-              <w:right w:val="nil"/>
-            </w:tcBorders>
-          </w:tcPr>
-          <w:p>
-            <w:pPr>
-              <w:jc w:val="right"/>
-              <w:rPr>
-                <w:b/>
-                <w:bCs/>
-              </w:rPr>
-            </w:pPr>
-            <w:r>
-              <w:rPr>
-                <w:b/>
-                <w:bCs/>
-              </w:rPr>
-              <w:t xml:space="preserve">September, 2013 </w:t>
-            </w:r>
-            <w:r>
-              <w:rPr>
-                <w:b/>
-                <w:bCs/>
-              </w:rPr>
-              <w:t>–</w:t>
-            </w:r>
-            <w:r>
-              <w:rPr>
-                <w:b/>
-                <w:bCs/>
-              </w:rPr>
-              <w:t xml:space="preserve"> </w:t>
-            </w:r>
-            <w:r>
-              <w:rPr>
-                <w:b/>
-                <w:bCs/>
-              </w:rPr>
-              <w:t>April, 2016</w:t>
-            </w:r>
-          </w:p>
-        </w:tc>
-      </w:tr>
-      <w:tr>
-        <w:tc>
-          <w:tcPr>
-            <w:tcW w:w="4428" w:type="dxa"/>
-            <w:tcBorders>
-              <w:top w:val="nil"/>
-              <w:left w:val="nil"/>
-              <w:bottom w:val="nil"/>
-              <w:right w:val="nil"/>
-            </w:tcBorders>
-          </w:tcPr>
-          <w:p>
-            <w:pPr>
-              <w:rPr>
-                <w:i/>
-              </w:rPr>
-            </w:pPr>
-            <w:r>
-              <w:rPr>
-                <w:bCs/>
-                <w:i/>
-              </w:rPr>
-              <w:t xml:space="preserve">Senior </w:t>
-            </w:r>
-            <w:r>
-              <w:rPr>
-                <w:bCs/>
-                <w:i/>
-              </w:rPr>
-              <w:t>Technical Program Manager</w:t>
-            </w:r>
-            <w:r>
-              <w:rPr>
-                <w:bCs/>
-                <w:i/>
-              </w:rPr>
-              <w:t>, 343 Industries</w:t>
-            </w:r>
-          </w:p>
-        </w:tc>
-        <w:tc>
-          <w:tcPr>
-            <w:tcW w:w="5760" w:type="dxa"/>
-            <w:tcBorders>
-              <w:top w:val="nil"/>
-              <w:left w:val="nil"/>
-              <w:bottom w:val="nil"/>
-              <w:right w:val="nil"/>
-            </w:tcBorders>
-          </w:tcPr>
-          <w:p>
-            <w:pPr>
-              <w:jc w:val="right"/>
-            </w:pPr>
-            <w:r>
-              <w:t>Redmond, W</w:t>
-            </w:r>
-            <w:r>
-              <w:t>A</w:t>
-            </w:r>
-          </w:p>
-        </w:tc>
-      </w:tr>
-    </w:tbl>
-    <w:p>
-      <w:pPr>
-        <w:spacing w:before="160"/>
-        <w:jc w:val="both"/>
-      </w:pPr>
-      <w:r>
-        <w:t xml:space="preserve">Technical Program Manager </w:t>
-      </w:r>
-      <w:r>
-        <w:t>for the Halo services team (70 engineers/</w:t>
-      </w:r>
-      <w:r>
-        <w:t>management</w:t>
-      </w:r>
-      <w:r>
-        <w:t xml:space="preserve">), </w:t>
-      </w:r>
-      <w:r>
-        <w:t xml:space="preserve">which owns the </w:t>
-      </w:r>
-      <w:r>
-        <w:t>current and next generation services that power the Halo experience</w:t>
-      </w:r>
-      <w:r>
-        <w:t xml:space="preserve"> across a diverse portfolio of products</w:t>
-      </w:r>
-      <w:r>
-        <w:t>.  Primarily responsible for the conceptualization and design of RESTful services to support core game functionality and enable game companion experiences</w:t>
-      </w:r>
-      <w:r>
-        <w:t>, supporting</w:t>
-      </w:r>
-      <w:r>
-        <w:t xml:space="preserve"> scalability </w:t>
-      </w:r>
-      <w:r>
-        <w:t xml:space="preserve">needs </w:t>
-      </w:r>
-      <w:r>
-        <w:t xml:space="preserve">greater than one million concurrent users and </w:t>
-      </w:r>
-      <w:r>
-        <w:t xml:space="preserve">up to several thousand </w:t>
-      </w:r>
-      <w:r>
-        <w:t>requests per second.</w:t>
-      </w:r>
-      <w:r>
-        <w:t xml:space="preserve">  </w:t>
-      </w:r>
-      <w:r>
-        <w:t>Key a</w:t>
-      </w:r>
-      <w:r>
-        <w:t xml:space="preserve">ccomplishments include </w:t>
-      </w:r>
-      <w:r>
-        <w:t xml:space="preserve">performing the initial discovery, specification work, and implementation to </w:t>
-      </w:r>
-      <w:r>
-        <w:t>dynamically register and deploy</w:t>
-      </w:r>
-      <w:r>
-        <w:t xml:space="preserve"> the new Halo 5 dedicated server </w:t>
-      </w:r>
-      <w:r>
-        <w:t>in</w:t>
-      </w:r>
-      <w:r>
-        <w:t xml:space="preserve"> the Xbox L</w:t>
-      </w:r>
-      <w:r>
-        <w:t>ive cloud platform</w:t>
-      </w:r>
-      <w:r>
-        <w:t xml:space="preserve">, </w:t>
-      </w:r>
-      <w:r>
-        <w:t>responsibility for mission critical services for Halo 5</w:t>
-      </w:r>
-      <w:r>
-        <w:t>: Guardians</w:t>
-      </w:r>
-      <w:r>
-        <w:t xml:space="preserve">, </w:t>
-      </w:r>
-      <w:r>
-        <w:t xml:space="preserve">serving as the all-up owner of services for Halo: The Master Chief Collection and Halo Channel from conceptualization through delivery, and </w:t>
-      </w:r>
-      <w:r>
-        <w:t>coordination</w:t>
-      </w:r>
-      <w:r>
-        <w:t xml:space="preserve"> of cross-title reward scenario</w:t>
-      </w:r>
-      <w:r>
-        <w:t>s</w:t>
-      </w:r>
-      <w:r>
-        <w:t xml:space="preserve"> across all Halo properties for the 2014/2015 launch windows.</w:t>
-      </w:r>
-    </w:p>
-    <w:p>
-      <w:pPr>
-        <w:jc w:val="both"/>
-      </w:pPr>
-    </w:p>
-    <w:p>
-      <w:pPr>
-        <w:jc w:val="both"/>
-      </w:pPr>
-      <w:r>
-        <w:t>Responsible for partnering with game designers and technical teams to identify opportunities for service integration, writing technical and functional specifications, design and documentation of RESTful service endpoints and API contracts, ownership of integration paths with partner teams to drive support, scheduling, and technical adoption of services within Halo properties, participation in technical architecture design and code reviews, data modeling for service contracts</w:t>
-      </w:r>
-      <w:r>
-        <w:t>,</w:t>
-      </w:r>
-      <w:r>
-        <w:t xml:space="preserve"> </w:t>
-      </w:r>
-      <w:r>
-        <w:t xml:space="preserve">design and implementation of service monitoring and alerting, </w:t>
-      </w:r>
-      <w:r>
-        <w:t xml:space="preserve">and collaboration with other Microsoft Studios teams to share technology and co-develop </w:t>
-      </w:r>
-      <w:r>
-        <w:lastRenderedPageBreak/>
-        <w:t xml:space="preserve">services.  Duties also include </w:t>
-      </w:r>
-      <w:r>
-        <w:t>serving as a Scrum</w:t>
-      </w:r>
-      <w:r>
-        <w:t>M</w:t>
-      </w:r>
-      <w:r>
-        <w:t xml:space="preserve">aster, threat modeling and security development lifecycle compliance, </w:t>
-      </w:r>
-      <w:r>
-        <w:t xml:space="preserve">resiliency modeling and ensuring service reliability, global readiness evaluation, cross-discipline interviewing of employment candidates, and service support/troubleshooting.  </w:t>
-      </w:r>
-      <w:r>
-        <w:t>Member of</w:t>
-      </w:r>
-      <w:r>
-        <w:t xml:space="preserve"> the URI Review Group</w:t>
-      </w:r>
-      <w:r>
-        <w:t xml:space="preserve">, </w:t>
-      </w:r>
-      <w:r>
-        <w:t>a cross-discipline governing body to ensure RESTful design and consistency of service endpoints across the organization.</w:t>
-      </w:r>
-      <w:r>
-        <w:t xml:space="preserve"> </w:t>
-      </w:r>
-      <w:r>
-        <w:t xml:space="preserve"> </w:t>
-      </w:r>
-      <w:r>
-        <w:t>Selected projects:</w:t>
-      </w:r>
-    </w:p>
-    <w:p>
-      <w:pPr>
-        <w:jc w:val="both"/>
-      </w:pPr>
-    </w:p>
     <w:p>
       <w:pPr>
         <w:jc w:val="both"/>
@@ -2480,7 +2559,7 @@
           <w:bCs/>
           <w:u w:val="single"/>
         </w:rPr>
-        <w:t>Halo 5: Guardians</w:t>
+        <w:t>Mimeo Hub</w:t>
       </w:r>
       <w:r>
         <w:rPr>
@@ -2493,82 +2572,67 @@
         <w:t xml:space="preserve"> </w:t>
       </w:r>
       <w:r>
-        <w:t xml:space="preserve">Part of the </w:t>
-      </w:r>
-      <w:r>
-        <w:t xml:space="preserve">best-selling Halo </w:t>
-      </w:r>
-      <w:r>
-        <w:t>video game series</w:t>
-      </w:r>
-      <w:r>
-        <w:t>, Halo 5: Guardians</w:t>
-      </w:r>
-      <w:r>
-        <w:t xml:space="preserve"> is a </w:t>
-      </w:r>
-      <w:r>
-        <w:t>first-person</w:t>
-      </w:r>
-      <w:r>
-        <w:t xml:space="preserve"> shooter for the Xbox One</w:t>
+        <w:t xml:space="preserve">A platform </w:t>
+      </w:r>
+      <w:r>
+        <w:t xml:space="preserve">of microservices </w:t>
+      </w:r>
+      <w:r>
+        <w:t>providing</w:t>
+      </w:r>
+      <w:r>
+        <w:t xml:space="preserve"> order-related operations to internal systems and external partners</w:t>
       </w:r>
       <w:r>
         <w:t>.</w:t>
       </w:r>
       <w:r>
+        <w:t xml:space="preserve">  </w:t>
+      </w:r>
+      <w:r>
+        <w:t>Positioned as the central authority for orders within Mimeo, the hub has responsibility for handling order submissions and inquiries, performing a diverse set of tasks to guide and manage the order processing workflow</w:t>
+      </w:r>
+      <w:r>
+        <w:t xml:space="preserve">, and </w:t>
+      </w:r>
+      <w:r>
+        <w:t xml:space="preserve">making intelligent decisions regarding how orders can be produced and fulfilled to maximize company profitability.  </w:t>
+      </w:r>
+      <w:r>
+        <w:t xml:space="preserve">The Mimeo Hub platform was designed to be scalable, distributed, event-driven and reactive, taking advantage of concepts from Domain Driven Design (DDD) and Command/Query Responsibility Segregation (CQRS).  </w:t>
+      </w:r>
+      <w:r>
+        <w:t>T</w:t>
+      </w:r>
+      <w:r>
+        <w:t xml:space="preserve">he software </w:t>
+      </w:r>
+      <w:r>
+        <w:t>utilizes</w:t>
+      </w:r>
+      <w:r>
+        <w:t xml:space="preserve"> Azure</w:t>
+      </w:r>
+      <w:r>
         <w:t xml:space="preserve"> </w:t>
       </w:r>
       <w:r>
-        <w:t xml:space="preserve"> Released in late October, </w:t>
-      </w:r>
-      <w:r>
-        <w:t>2015</w:t>
-      </w:r>
-      <w:r>
-        <w:t xml:space="preserve">, it has set new records for the biggest Halo launch and become the fastest selling entry in the </w:t>
-      </w:r>
-      <w:r>
-        <w:t>series</w:t>
-      </w:r>
-      <w:r>
-        <w:t xml:space="preserve">.  </w:t>
-      </w:r>
-      <w:r>
-        <w:t xml:space="preserve">This release marks the shift from a peer-to-peer networking stack to a dedicated server running on the Xbox Live cloud platform.  </w:t>
-      </w:r>
-      <w:r>
-        <w:t>Halo 5 incorporates</w:t>
+        <w:t>a</w:t>
+      </w:r>
+      <w:r>
+        <w:t>s a platform and provider of services, building on top of Service Fabri</w:t>
+      </w:r>
+      <w:r>
+        <w:t>c,</w:t>
       </w:r>
       <w:r>
         <w:t xml:space="preserve"> </w:t>
       </w:r>
       <w:r>
-        <w:t xml:space="preserve">a </w:t>
-      </w:r>
-      <w:r>
-        <w:t xml:space="preserve">multifaceted </w:t>
-      </w:r>
-      <w:r>
-        <w:t>service</w:t>
-      </w:r>
-      <w:r>
-        <w:t xml:space="preserve"> stack </w:t>
-      </w:r>
-      <w:r>
-        <w:t>responsible for</w:t>
-      </w:r>
-      <w:r>
-        <w:t xml:space="preserve"> critical game </w:t>
-      </w:r>
-      <w:r>
-        <w:t>functionality and supporting</w:t>
-      </w:r>
-      <w:r>
-        <w:t xml:space="preserve"> rich game companion scenarios</w:t>
-      </w:r>
-      <w:r>
-        <w:t xml:space="preserve">.  </w:t>
+        <w:t xml:space="preserve">Service Bus, </w:t>
+      </w:r>
+      <w:r>
+        <w:t xml:space="preserve">Azure Storage, and Application Insights.  </w:t>
       </w:r>
     </w:p>
     <w:tbl>
@@ -2646,7 +2710,25 @@
                 <w:i/>
                 <w:iCs/>
               </w:rPr>
-              <w:t xml:space="preserve">Technical Program Manager </w:t>
+              <w:t>Architect and Development</w:t>
+            </w:r>
+            <w:r>
+              <w:rPr>
+                <w:b/>
+                <w:bCs/>
+                <w:i/>
+                <w:iCs/>
+              </w:rPr>
+              <w:t xml:space="preserve"> Lead</w:t>
+            </w:r>
+            <w:r>
+              <w:rPr>
+                <w:b/>
+                <w:bCs/>
+                <w:i/>
+                <w:iCs/>
+              </w:rPr>
+              <w:t xml:space="preserve"> </w:t>
             </w:r>
           </w:p>
         </w:tc>
@@ -2731,7 +2813,16 @@
                 <w:i/>
                 <w:iCs/>
               </w:rPr>
-              <w:t xml:space="preserve">15 </w:t>
+              <w:t>6</w:t>
+            </w:r>
+            <w:r>
+              <w:rPr>
+                <w:b/>
+                <w:bCs/>
+                <w:i/>
+                <w:iCs/>
+              </w:rPr>
+              <w:t xml:space="preserve"> </w:t>
             </w:r>
           </w:p>
         </w:tc>
@@ -2780,7 +2871,7 @@
                 <w:i/>
                 <w:iCs/>
               </w:rPr>
-              <w:t>Services Environment:</w:t>
+              <w:t>Environment:</w:t>
             </w:r>
           </w:p>
         </w:tc>
@@ -2805,88 +2896,16 @@
                 <w:i/>
                 <w:iCs/>
               </w:rPr>
-              <w:t xml:space="preserve">C#, </w:t>
-            </w:r>
-            <w:r>
-              <w:rPr>
-                <w:b/>
-                <w:bCs/>
-                <w:i/>
-                <w:iCs/>
-              </w:rPr>
-              <w:t>Azure</w:t>
-            </w:r>
-            <w:r>
-              <w:rPr>
-                <w:b/>
-                <w:bCs/>
-                <w:i/>
-                <w:iCs/>
-              </w:rPr>
-              <w:t xml:space="preserve"> cloud services</w:t>
-            </w:r>
-            <w:r>
-              <w:rPr>
-                <w:b/>
-                <w:bCs/>
-                <w:i/>
-                <w:iCs/>
-              </w:rPr>
-              <w:t>, Orleans, REST, Xbox Live</w:t>
-            </w:r>
-            <w:r>
-              <w:rPr>
-                <w:b/>
-                <w:bCs/>
-                <w:i/>
-                <w:iCs/>
-              </w:rPr>
-              <w:t xml:space="preserve"> </w:t>
-            </w:r>
-            <w:r>
-              <w:rPr>
-                <w:b/>
-                <w:bCs/>
-                <w:i/>
-                <w:iCs/>
-              </w:rPr>
-              <w:t>s</w:t>
-            </w:r>
-            <w:r>
-              <w:rPr>
-                <w:b/>
-                <w:bCs/>
-                <w:i/>
-                <w:iCs/>
-              </w:rPr>
-              <w:t>ervices</w:t>
-            </w:r>
-            <w:r>
-              <w:rPr>
-                <w:b/>
-                <w:bCs/>
-                <w:i/>
-                <w:iCs/>
-              </w:rPr>
-              <w:t xml:space="preserve"> </w:t>
-            </w:r>
-            <w:r>
-              <w:rPr>
-                <w:b/>
-                <w:bCs/>
-                <w:i/>
-                <w:iCs/>
-              </w:rPr>
-              <w:t>p</w:t>
-            </w:r>
-            <w:r>
-              <w:rPr>
-                <w:b/>
-                <w:bCs/>
-                <w:i/>
-                <w:iCs/>
-              </w:rPr>
-              <w:t>latform</w:t>
+              <w:t>C</w:t>
+            </w:r>
+            <w:r>
+              <w:rPr>
+                <w:b/>
+                <w:bCs/>
+                <w:i/>
+                <w:iCs/>
+              </w:rPr>
+              <w:t>#</w:t>
             </w:r>
             <w:r>
               <w:rPr>
@@ -2904,6 +2923,62 @@
                 <w:i/>
                 <w:iCs/>
               </w:rPr>
+              <w:t>Azure Service Fabric, Service Fabric Acto</w:t>
+            </w:r>
+            <w:r>
+              <w:rPr>
+                <w:b/>
+                <w:bCs/>
+                <w:i/>
+                <w:iCs/>
+              </w:rPr>
+              <w:t>rs</w:t>
+            </w:r>
+            <w:r>
+              <w:rPr>
+                <w:b/>
+                <w:bCs/>
+                <w:i/>
+                <w:iCs/>
+              </w:rPr>
+              <w:t xml:space="preserve">, </w:t>
+            </w:r>
+            <w:r>
+              <w:rPr>
+                <w:b/>
+                <w:bCs/>
+                <w:i/>
+                <w:iCs/>
+              </w:rPr>
+              <w:t xml:space="preserve">REST, </w:t>
+            </w:r>
+            <w:proofErr w:type="spellStart"/>
+            <w:r>
+              <w:rPr>
+                <w:b/>
+                <w:bCs/>
+                <w:i/>
+                <w:iCs/>
+              </w:rPr>
+              <w:t>WebAPI</w:t>
+            </w:r>
+            <w:proofErr w:type="spellEnd"/>
+            <w:r>
+              <w:rPr>
+                <w:b/>
+                <w:bCs/>
+                <w:i/>
+                <w:iCs/>
+              </w:rPr>
+              <w:t xml:space="preserve">, </w:t>
+            </w:r>
+            <w:r>
+              <w:rPr>
+                <w:b/>
+                <w:bCs/>
+                <w:i/>
+                <w:iCs/>
+              </w:rPr>
               <w:t xml:space="preserve">Azure storage (table/blob), </w:t>
             </w:r>
             <w:r>
@@ -2913,52 +2988,25 @@
                 <w:i/>
                 <w:iCs/>
               </w:rPr>
-              <w:t xml:space="preserve">Xbox Live </w:t>
-            </w:r>
-            <w:r>
-              <w:rPr>
-                <w:b/>
-                <w:bCs/>
-                <w:i/>
-                <w:iCs/>
-              </w:rPr>
-              <w:t>C</w:t>
-            </w:r>
-            <w:r>
-              <w:rPr>
-                <w:b/>
-                <w:bCs/>
-                <w:i/>
-                <w:iCs/>
-              </w:rPr>
-              <w:t xml:space="preserve">loud </w:t>
-            </w:r>
-            <w:r>
-              <w:rPr>
-                <w:b/>
-                <w:bCs/>
-                <w:i/>
-                <w:iCs/>
-              </w:rPr>
-              <w:t xml:space="preserve">Compute </w:t>
-            </w:r>
-            <w:r>
-              <w:rPr>
-                <w:b/>
-                <w:bCs/>
-                <w:i/>
-                <w:iCs/>
-              </w:rPr>
-              <w:t>p</w:t>
-            </w:r>
-            <w:r>
-              <w:rPr>
-                <w:b/>
-                <w:bCs/>
-                <w:i/>
-                <w:iCs/>
-              </w:rPr>
-              <w:t>latform</w:t>
+              <w:t xml:space="preserve">Azure Service Bus, </w:t>
+            </w:r>
+            <w:r>
+              <w:rPr>
+                <w:b/>
+                <w:bCs/>
+                <w:i/>
+                <w:iCs/>
+              </w:rPr>
+              <w:t>Reactive Extensions (Rx), Azure Resource Manager Templates (ARM</w:t>
+            </w:r>
+            <w:r>
+              <w:rPr>
+                <w:b/>
+                <w:bCs/>
+                <w:i/>
+                <w:iCs/>
+              </w:rPr>
+              <w:t>)</w:t>
             </w:r>
           </w:p>
         </w:tc>
@@ -2986,6 +3034,293 @@
         </w:tc>
       </w:tr>
     </w:tbl>
+    <w:p/>
+    <w:tbl>
+      <w:tblPr>
+        <w:tblW w:w="0" w:type="auto"/>
+        <w:tblInd w:w="-108" w:type="dxa"/>
+        <w:tblLayout w:type="fixed"/>
+        <w:tblLook w:val="0000" w:firstRow="0" w:lastRow="0" w:firstColumn="0" w:lastColumn="0" w:noHBand="0" w:noVBand="0"/>
+      </w:tblPr>
+      <w:tblGrid>
+        <w:gridCol w:w="4428"/>
+        <w:gridCol w:w="5760"/>
+      </w:tblGrid>
+      <w:tr>
+        <w:tc>
+          <w:tcPr>
+            <w:tcW w:w="4428" w:type="dxa"/>
+            <w:tcBorders>
+              <w:top w:val="nil"/>
+              <w:left w:val="nil"/>
+              <w:bottom w:val="nil"/>
+              <w:right w:val="nil"/>
+            </w:tcBorders>
+          </w:tcPr>
+          <w:p>
+            <w:pPr>
+              <w:rPr>
+                <w:b/>
+                <w:bCs/>
+              </w:rPr>
+            </w:pPr>
+            <w:r>
+              <w:rPr>
+                <w:b/>
+              </w:rPr>
+              <w:t>Microsoft</w:t>
+            </w:r>
+          </w:p>
+        </w:tc>
+        <w:tc>
+          <w:tcPr>
+            <w:tcW w:w="5760" w:type="dxa"/>
+            <w:tcBorders>
+              <w:top w:val="nil"/>
+              <w:left w:val="nil"/>
+              <w:bottom w:val="nil"/>
+              <w:right w:val="nil"/>
+            </w:tcBorders>
+          </w:tcPr>
+          <w:p>
+            <w:pPr>
+              <w:jc w:val="right"/>
+              <w:rPr>
+                <w:b/>
+                <w:bCs/>
+              </w:rPr>
+            </w:pPr>
+            <w:r>
+              <w:rPr>
+                <w:b/>
+                <w:bCs/>
+              </w:rPr>
+              <w:t xml:space="preserve">September 2013 </w:t>
+            </w:r>
+            <w:r>
+              <w:rPr>
+                <w:b/>
+                <w:bCs/>
+              </w:rPr>
+              <w:t>–</w:t>
+            </w:r>
+            <w:r>
+              <w:rPr>
+                <w:b/>
+                <w:bCs/>
+              </w:rPr>
+              <w:t xml:space="preserve"> </w:t>
+            </w:r>
+            <w:r>
+              <w:rPr>
+                <w:b/>
+                <w:bCs/>
+              </w:rPr>
+              <w:t>April 2016</w:t>
+            </w:r>
+          </w:p>
+        </w:tc>
+      </w:tr>
+      <w:tr>
+        <w:tc>
+          <w:tcPr>
+            <w:tcW w:w="4428" w:type="dxa"/>
+            <w:tcBorders>
+              <w:top w:val="nil"/>
+              <w:left w:val="nil"/>
+              <w:bottom w:val="nil"/>
+              <w:right w:val="nil"/>
+            </w:tcBorders>
+          </w:tcPr>
+          <w:p>
+            <w:pPr>
+              <w:rPr>
+                <w:i/>
+              </w:rPr>
+            </w:pPr>
+            <w:r>
+              <w:rPr>
+                <w:bCs/>
+                <w:i/>
+              </w:rPr>
+              <w:t xml:space="preserve">Senior </w:t>
+            </w:r>
+            <w:r>
+              <w:rPr>
+                <w:bCs/>
+                <w:i/>
+              </w:rPr>
+              <w:t>Technical Program Manager</w:t>
+            </w:r>
+            <w:r>
+              <w:rPr>
+                <w:bCs/>
+                <w:i/>
+              </w:rPr>
+              <w:t>, 343 Industries</w:t>
+            </w:r>
+          </w:p>
+        </w:tc>
+        <w:tc>
+          <w:tcPr>
+            <w:tcW w:w="5760" w:type="dxa"/>
+            <w:tcBorders>
+              <w:top w:val="nil"/>
+              <w:left w:val="nil"/>
+              <w:bottom w:val="nil"/>
+              <w:right w:val="nil"/>
+            </w:tcBorders>
+          </w:tcPr>
+          <w:p>
+            <w:pPr>
+              <w:jc w:val="right"/>
+            </w:pPr>
+            <w:r>
+              <w:t>Redmond, W</w:t>
+            </w:r>
+            <w:r>
+              <w:t>A</w:t>
+            </w:r>
+          </w:p>
+        </w:tc>
+      </w:tr>
+    </w:tbl>
+    <w:p>
+      <w:pPr>
+        <w:spacing w:before="160"/>
+        <w:jc w:val="both"/>
+      </w:pPr>
+      <w:r>
+        <w:lastRenderedPageBreak/>
+        <w:t xml:space="preserve">Technical Program Manager </w:t>
+      </w:r>
+      <w:r>
+        <w:t>for the Halo services team (70 engineers/</w:t>
+      </w:r>
+      <w:r>
+        <w:t>management</w:t>
+      </w:r>
+      <w:r>
+        <w:t xml:space="preserve">), </w:t>
+      </w:r>
+      <w:r>
+        <w:t>owners of</w:t>
+      </w:r>
+      <w:r>
+        <w:t xml:space="preserve"> the </w:t>
+      </w:r>
+      <w:r>
+        <w:t>current and next generation services that power the Halo experience</w:t>
+      </w:r>
+      <w:r>
+        <w:t xml:space="preserve"> across a diverse portfolio of products</w:t>
+      </w:r>
+      <w:r>
+        <w:t>.  Primarily responsible for the conceptualization and design of RESTful services to support core game functionality and enable game companion experiences</w:t>
+      </w:r>
+      <w:r>
+        <w:t xml:space="preserve">.  The services support </w:t>
+      </w:r>
+      <w:r>
+        <w:t xml:space="preserve">scalability </w:t>
+      </w:r>
+      <w:r>
+        <w:t xml:space="preserve">needs </w:t>
+      </w:r>
+      <w:r>
+        <w:t xml:space="preserve">greater than one million concurrent users and </w:t>
+      </w:r>
+      <w:r>
+        <w:t xml:space="preserve">up to several thousand </w:t>
+      </w:r>
+      <w:r>
+        <w:t>requests per second.</w:t>
+      </w:r>
+      <w:r>
+        <w:t xml:space="preserve">  </w:t>
+      </w:r>
+    </w:p>
+    <w:p>
+      <w:pPr>
+        <w:spacing w:before="160"/>
+        <w:jc w:val="both"/>
+      </w:pPr>
+      <w:r>
+        <w:t>Key a</w:t>
+      </w:r>
+      <w:r>
+        <w:t xml:space="preserve">ccomplishments include </w:t>
+      </w:r>
+      <w:r>
+        <w:t xml:space="preserve">performing the discovery, specification, and implementation to </w:t>
+      </w:r>
+      <w:r>
+        <w:t>integrate</w:t>
+      </w:r>
+      <w:r>
+        <w:t xml:space="preserve"> the Halo 5 dedicated server </w:t>
+      </w:r>
+      <w:r>
+        <w:t>with</w:t>
+      </w:r>
+      <w:r>
+        <w:t xml:space="preserve"> the Xbox L</w:t>
+      </w:r>
+      <w:r>
+        <w:t>ive cloud platform</w:t>
+      </w:r>
+      <w:r>
+        <w:t xml:space="preserve">, </w:t>
+      </w:r>
+      <w:r>
+        <w:t xml:space="preserve">product ownership of </w:t>
+      </w:r>
+      <w:r>
+        <w:t>mission critical services for Halo 5</w:t>
+      </w:r>
+      <w:r>
+        <w:t>: Guardians</w:t>
+      </w:r>
+      <w:r>
+        <w:t xml:space="preserve">, </w:t>
+      </w:r>
+      <w:r>
+        <w:t xml:space="preserve">serving as the all-up </w:t>
+      </w:r>
+      <w:r>
+        <w:t xml:space="preserve">product </w:t>
+      </w:r>
+      <w:r>
+        <w:t>owner of services for Halo</w:t>
+      </w:r>
+      <w:r>
+        <w:t xml:space="preserve">: </w:t>
+      </w:r>
+      <w:r>
+        <w:t xml:space="preserve">The Master Chief Collection and Halo Channel from conceptualization through delivery, </w:t>
+      </w:r>
+      <w:r>
+        <w:t xml:space="preserve">service ownership for </w:t>
+      </w:r>
+      <w:r>
+        <w:t xml:space="preserve">the Halo mobile titles preceding Halo 5, and </w:t>
+      </w:r>
+      <w:r>
+        <w:t>coordination</w:t>
+      </w:r>
+      <w:r>
+        <w:t xml:space="preserve"> of cross-title reward scenario</w:t>
+      </w:r>
+      <w:r>
+        <w:t>s</w:t>
+      </w:r>
+      <w:r>
+        <w:t xml:space="preserve"> across all Halo properties for the 2014/2015 </w:t>
+      </w:r>
+      <w:r>
+        <w:t>timeframe.</w:t>
+      </w:r>
+    </w:p>
     <w:p>
       <w:pPr>
         <w:jc w:val="both"/>
@@ -2996,78 +3331,60 @@
         <w:jc w:val="both"/>
       </w:pPr>
       <w:r>
-        <w:rPr>
-          <w:b/>
-          <w:bCs/>
-          <w:u w:val="single"/>
-        </w:rPr>
-        <w:t>Halo: The Master Chief Collection</w:t>
-      </w:r>
-      <w:r>
-        <w:rPr>
-          <w:b/>
-          <w:u w:val="single"/>
-        </w:rPr>
-        <w:t>:</w:t>
+        <w:t>Responsible for partnering with game designers and technical teams to identify opportunities for service integration, writing technical and functional specifications, design and documentation of RESTful service endpoints and API contracts, ownership of integration paths with partner teams to drive support, scheduling, and technical adoption of services within Halo properties, participation in technical architecture design and code reviews, data modeling for service contracts</w:t>
+      </w:r>
+      <w:r>
+        <w:t>,</w:t>
       </w:r>
       <w:r>
         <w:t xml:space="preserve"> </w:t>
       </w:r>
       <w:r>
-        <w:t>Halo: The Master Chief Collection</w:t>
-      </w:r>
-      <w:r>
-        <w:t xml:space="preserve"> (HMCC)</w:t>
+        <w:t xml:space="preserve">design and implementation of service monitoring and alerting, </w:t>
+      </w:r>
+      <w:r>
+        <w:t>and collaboration with other Microsoft Studios teams to share technology and co-develop services.  Duties also include</w:t>
+      </w:r>
+      <w:r>
+        <w:t>d</w:t>
       </w:r>
       <w:r>
         <w:t xml:space="preserve"> </w:t>
       </w:r>
       <w:r>
-        <w:t xml:space="preserve">is a </w:t>
-      </w:r>
-      <w:r>
-        <w:t>first-person</w:t>
-      </w:r>
-      <w:r>
-        <w:t xml:space="preserve"> shooter video game released in November 2014, delivering the </w:t>
-      </w:r>
-      <w:r>
-        <w:t xml:space="preserve">entire story of the Master Chief for the first time on one console, including a fully remastered Halo 2: Anniversary. </w:t>
-      </w:r>
-      <w:r>
-        <w:t xml:space="preserve"> HMCC leverages the Halo services stack for enabling of </w:t>
-      </w:r>
-      <w:r>
-        <w:t>fundamental</w:t>
-      </w:r>
-      <w:r>
-        <w:t xml:space="preserve"> game </w:t>
-      </w:r>
-      <w:r>
-        <w:t>operations</w:t>
-      </w:r>
-      <w:r>
-        <w:t xml:space="preserve"> and cross-title</w:t>
+        <w:t>serving as a Scrum</w:t>
+      </w:r>
+      <w:r>
+        <w:t>M</w:t>
+      </w:r>
+      <w:r>
+        <w:t xml:space="preserve">aster, threat modeling and security development lifecycle compliance, </w:t>
+      </w:r>
+      <w:r>
+        <w:t xml:space="preserve">resiliency modeling and ensuring service reliability, global readiness evaluation, cross-discipline interviewing of employment candidates, and service support/troubleshooting.  </w:t>
+      </w:r>
+      <w:r>
+        <w:t>Member of</w:t>
+      </w:r>
+      <w:r>
+        <w:t xml:space="preserve"> the URI Review Group</w:t>
+      </w:r>
+      <w:r>
+        <w:t xml:space="preserve">, </w:t>
+      </w:r>
+      <w:r>
+        <w:t>a cross-discipline governing body to ensure RESTful design and consistency of service endpoints across the organization.</w:t>
       </w:r>
       <w:r>
         <w:t xml:space="preserve"> </w:t>
       </w:r>
       <w:r>
-        <w:t>reward integration with Halo Cha</w:t>
-      </w:r>
-      <w:r>
-        <w:t xml:space="preserve">nnel, </w:t>
-      </w:r>
-      <w:r>
-        <w:t xml:space="preserve">Halo: </w:t>
-      </w:r>
-      <w:r>
-        <w:t>Spartan Strike, and the Halo 5: Guardians multiplayer beta.</w:t>
+        <w:t xml:space="preserve"> </w:t>
       </w:r>
     </w:p>
     <w:tbl>
       <w:tblPr>
-        <w:tblW w:w="18925" w:type="dxa"/>
+        <w:tblW w:w="10195" w:type="dxa"/>
         <w:tblInd w:w="-115" w:type="dxa"/>
         <w:tblLayout w:type="fixed"/>
         <w:tblCellMar>
@@ -3077,14 +3394,13 @@
         <w:tblLook w:val="0000" w:firstRow="0" w:lastRow="0" w:firstColumn="0" w:lastColumn="0" w:noHBand="0" w:noVBand="0"/>
       </w:tblPr>
       <w:tblGrid>
-        <w:gridCol w:w="2185"/>
-        <w:gridCol w:w="8010"/>
+        <w:gridCol w:w="1465"/>
         <w:gridCol w:w="8730"/>
       </w:tblGrid>
       <w:tr>
         <w:tc>
           <w:tcPr>
-            <w:tcW w:w="2185" w:type="dxa"/>
+            <w:tcW w:w="1465" w:type="dxa"/>
             <w:tcBorders>
               <w:top w:val="nil"/>
               <w:left w:val="nil"/>
@@ -3095,27 +3411,21 @@
           <w:p>
             <w:pPr>
               <w:jc w:val="both"/>
-              <w:rPr>
-                <w:b/>
-                <w:bCs/>
-                <w:i/>
-                <w:iCs/>
-              </w:rPr>
-            </w:pPr>
-            <w:r>
-              <w:rPr>
-                <w:b/>
-                <w:bCs/>
-                <w:i/>
-                <w:iCs/>
-              </w:rPr>
-              <w:t>Role:</w:t>
-            </w:r>
-          </w:p>
-        </w:tc>
-        <w:tc>
-          <w:tcPr>
-            <w:tcW w:w="8010" w:type="dxa"/>
+            </w:pPr>
+            <w:r>
+              <w:rPr>
+                <w:b/>
+                <w:bCs/>
+                <w:i/>
+                <w:iCs/>
+              </w:rPr>
+              <w:t>Environment:</w:t>
+            </w:r>
+          </w:p>
+        </w:tc>
+        <w:tc>
+          <w:tcPr>
+            <w:tcW w:w="8730" w:type="dxa"/>
             <w:tcBorders>
               <w:top w:val="nil"/>
               <w:left w:val="nil"/>
@@ -3126,239 +3436,133 @@
           <w:p>
             <w:pPr>
               <w:jc w:val="both"/>
-              <w:rPr>
-                <w:b/>
-                <w:bCs/>
-                <w:i/>
-                <w:iCs/>
-              </w:rPr>
-            </w:pPr>
-            <w:r>
-              <w:rPr>
-                <w:b/>
-                <w:bCs/>
-                <w:i/>
-                <w:iCs/>
-              </w:rPr>
-              <w:t xml:space="preserve">Technical Program Manager </w:t>
-            </w:r>
-          </w:p>
-        </w:tc>
-        <w:tc>
-          <w:tcPr>
-            <w:tcW w:w="8730" w:type="dxa"/>
-            <w:tcBorders>
-              <w:top w:val="nil"/>
-              <w:left w:val="nil"/>
-              <w:bottom w:val="nil"/>
-              <w:right w:val="nil"/>
-            </w:tcBorders>
-          </w:tcPr>
-          <w:p>
-            <w:pPr>
-              <w:jc w:val="both"/>
-              <w:rPr>
-                <w:b/>
-                <w:bCs/>
-                <w:i/>
-                <w:iCs/>
-              </w:rPr>
-            </w:pPr>
-          </w:p>
-        </w:tc>
-      </w:tr>
-      <w:tr>
-        <w:tc>
-          <w:tcPr>
-            <w:tcW w:w="2185" w:type="dxa"/>
-            <w:tcBorders>
-              <w:top w:val="nil"/>
-              <w:left w:val="nil"/>
-              <w:bottom w:val="nil"/>
-              <w:right w:val="nil"/>
-            </w:tcBorders>
-          </w:tcPr>
-          <w:p>
-            <w:pPr>
-              <w:rPr>
-                <w:b/>
-                <w:bCs/>
-                <w:i/>
-                <w:iCs/>
-              </w:rPr>
-            </w:pPr>
-            <w:r>
-              <w:rPr>
-                <w:b/>
-                <w:bCs/>
-                <w:i/>
-                <w:iCs/>
-              </w:rPr>
-              <w:t>Team Size:</w:t>
-            </w:r>
-          </w:p>
-        </w:tc>
-        <w:tc>
-          <w:tcPr>
-            <w:tcW w:w="8010" w:type="dxa"/>
-            <w:tcBorders>
-              <w:top w:val="nil"/>
-              <w:left w:val="nil"/>
-              <w:bottom w:val="nil"/>
-              <w:right w:val="nil"/>
-            </w:tcBorders>
-          </w:tcPr>
-          <w:p>
-            <w:pPr>
-              <w:jc w:val="both"/>
-              <w:rPr>
-                <w:b/>
-                <w:bCs/>
-                <w:i/>
-                <w:iCs/>
-              </w:rPr>
-            </w:pPr>
-            <w:r>
-              <w:rPr>
-                <w:b/>
-                <w:bCs/>
-                <w:i/>
-                <w:iCs/>
-              </w:rPr>
-              <w:t xml:space="preserve">15 </w:t>
-            </w:r>
-          </w:p>
-        </w:tc>
-        <w:tc>
-          <w:tcPr>
-            <w:tcW w:w="8730" w:type="dxa"/>
-            <w:tcBorders>
-              <w:top w:val="nil"/>
-              <w:left w:val="nil"/>
-              <w:bottom w:val="nil"/>
-              <w:right w:val="nil"/>
-            </w:tcBorders>
-          </w:tcPr>
-          <w:p>
-            <w:pPr>
-              <w:jc w:val="both"/>
-              <w:rPr>
-                <w:b/>
-                <w:bCs/>
-                <w:i/>
-                <w:iCs/>
-              </w:rPr>
-            </w:pPr>
-          </w:p>
-        </w:tc>
-      </w:tr>
-      <w:tr>
-        <w:tc>
-          <w:tcPr>
-            <w:tcW w:w="2185" w:type="dxa"/>
-            <w:tcBorders>
-              <w:top w:val="nil"/>
-              <w:left w:val="nil"/>
-              <w:bottom w:val="nil"/>
-              <w:right w:val="nil"/>
-            </w:tcBorders>
-          </w:tcPr>
-          <w:p>
-            <w:pPr>
-              <w:jc w:val="both"/>
-            </w:pPr>
-            <w:r>
-              <w:rPr>
-                <w:b/>
-                <w:bCs/>
-                <w:i/>
-                <w:iCs/>
-              </w:rPr>
-              <w:t>Services Environment:</w:t>
-            </w:r>
-          </w:p>
-        </w:tc>
-        <w:tc>
-          <w:tcPr>
-            <w:tcW w:w="8010" w:type="dxa"/>
-            <w:tcBorders>
-              <w:top w:val="nil"/>
-              <w:left w:val="nil"/>
-              <w:bottom w:val="nil"/>
-              <w:right w:val="nil"/>
-            </w:tcBorders>
-          </w:tcPr>
-          <w:p>
-            <w:pPr>
-              <w:jc w:val="both"/>
-            </w:pPr>
-            <w:r>
-              <w:rPr>
-                <w:b/>
-                <w:bCs/>
-                <w:i/>
-                <w:iCs/>
-              </w:rPr>
-              <w:t xml:space="preserve">C#, Azure cloud services, Orleans, REST, Xbox Live </w:t>
-            </w:r>
-            <w:r>
-              <w:rPr>
-                <w:b/>
-                <w:bCs/>
-                <w:i/>
-                <w:iCs/>
-              </w:rPr>
-              <w:t>s</w:t>
-            </w:r>
-            <w:r>
-              <w:rPr>
-                <w:b/>
-                <w:bCs/>
-                <w:i/>
-                <w:iCs/>
-              </w:rPr>
-              <w:t xml:space="preserve">ervices </w:t>
-            </w:r>
-            <w:r>
-              <w:rPr>
-                <w:b/>
-                <w:bCs/>
-                <w:i/>
-                <w:iCs/>
-              </w:rPr>
-              <w:t>p</w:t>
-            </w:r>
-            <w:r>
-              <w:rPr>
-                <w:b/>
-                <w:bCs/>
-                <w:i/>
-                <w:iCs/>
-              </w:rPr>
-              <w:t>latform, Azure storage (table/blob)</w:t>
-            </w:r>
-          </w:p>
-        </w:tc>
-        <w:tc>
-          <w:tcPr>
-            <w:tcW w:w="8730" w:type="dxa"/>
-            <w:tcBorders>
-              <w:top w:val="nil"/>
-              <w:left w:val="nil"/>
-              <w:bottom w:val="nil"/>
-              <w:right w:val="nil"/>
-            </w:tcBorders>
-          </w:tcPr>
-          <w:p>
-            <w:pPr>
-              <w:jc w:val="both"/>
-              <w:rPr>
-                <w:b/>
-                <w:bCs/>
-                <w:i/>
-                <w:iCs/>
-              </w:rPr>
-            </w:pPr>
+            </w:pPr>
+            <w:r>
+              <w:rPr>
+                <w:b/>
+                <w:bCs/>
+                <w:i/>
+                <w:iCs/>
+              </w:rPr>
+              <w:t xml:space="preserve">C#, Azure </w:t>
+            </w:r>
+            <w:r>
+              <w:rPr>
+                <w:b/>
+                <w:bCs/>
+                <w:i/>
+                <w:iCs/>
+              </w:rPr>
+              <w:t>Cl</w:t>
+            </w:r>
+            <w:r>
+              <w:rPr>
+                <w:b/>
+                <w:bCs/>
+                <w:i/>
+                <w:iCs/>
+              </w:rPr>
+              <w:t xml:space="preserve">oud </w:t>
+            </w:r>
+            <w:r>
+              <w:rPr>
+                <w:b/>
+                <w:bCs/>
+                <w:i/>
+                <w:iCs/>
+              </w:rPr>
+              <w:t>S</w:t>
+            </w:r>
+            <w:r>
+              <w:rPr>
+                <w:b/>
+                <w:bCs/>
+                <w:i/>
+                <w:iCs/>
+              </w:rPr>
+              <w:t xml:space="preserve">ervices, Orleans, REST, Xbox Live </w:t>
+            </w:r>
+            <w:r>
+              <w:rPr>
+                <w:b/>
+                <w:bCs/>
+                <w:i/>
+                <w:iCs/>
+              </w:rPr>
+              <w:t>Se</w:t>
+            </w:r>
+            <w:r>
+              <w:rPr>
+                <w:b/>
+                <w:bCs/>
+                <w:i/>
+                <w:iCs/>
+              </w:rPr>
+              <w:t>rvices</w:t>
+            </w:r>
+            <w:r>
+              <w:rPr>
+                <w:b/>
+                <w:bCs/>
+                <w:i/>
+                <w:iCs/>
+              </w:rPr>
+              <w:t>,</w:t>
+            </w:r>
+            <w:r>
+              <w:rPr>
+                <w:b/>
+                <w:bCs/>
+                <w:i/>
+                <w:iCs/>
+              </w:rPr>
+              <w:t xml:space="preserve"> Azure </w:t>
+            </w:r>
+            <w:r>
+              <w:rPr>
+                <w:b/>
+                <w:bCs/>
+                <w:i/>
+                <w:iCs/>
+              </w:rPr>
+              <w:t>St</w:t>
+            </w:r>
+            <w:r>
+              <w:rPr>
+                <w:b/>
+                <w:bCs/>
+                <w:i/>
+                <w:iCs/>
+              </w:rPr>
+              <w:t xml:space="preserve">orage (table/blob), Xbox Live Cloud Compute </w:t>
+            </w:r>
+            <w:r>
+              <w:rPr>
+                <w:b/>
+                <w:bCs/>
+                <w:i/>
+                <w:iCs/>
+              </w:rPr>
+              <w:t>P</w:t>
+            </w:r>
+            <w:r>
+              <w:rPr>
+                <w:b/>
+                <w:bCs/>
+                <w:i/>
+                <w:iCs/>
+              </w:rPr>
+              <w:t>latform</w:t>
+            </w:r>
+            <w:r>
+              <w:rPr>
+                <w:b/>
+                <w:bCs/>
+                <w:i/>
+                <w:iCs/>
+              </w:rPr>
+              <w:t>, C++, Xbox XDK, game development</w:t>
+            </w:r>
           </w:p>
         </w:tc>
       </w:tr>
@@ -3428,21 +3632,7 @@
                 <w:b/>
                 <w:bCs/>
               </w:rPr>
-              <w:t>June</w:t>
-            </w:r>
-            <w:r>
-              <w:rPr>
-                <w:b/>
-                <w:bCs/>
-              </w:rPr>
-              <w:t>,</w:t>
-            </w:r>
-            <w:r>
-              <w:rPr>
-                <w:b/>
-                <w:bCs/>
-              </w:rPr>
-              <w:t xml:space="preserve"> 2011</w:t>
+              <w:t>June 2011</w:t>
             </w:r>
             <w:r>
               <w:rPr>
@@ -3543,7 +3733,15 @@
         <w:t>Consultant, primarily responsible for the architecture, development, and deployment of custom software solutions for clients</w:t>
       </w:r>
       <w:r>
-        <w:t xml:space="preserve"> such as Ralph Lauren, SoMo Audience, and Guitar Center</w:t>
+        <w:t xml:space="preserve"> such as Ralph Lauren, </w:t>
+      </w:r>
+      <w:proofErr w:type="spellStart"/>
+      <w:r>
+        <w:t>SoMo</w:t>
+      </w:r>
+      <w:proofErr w:type="spellEnd"/>
+      <w:r>
+        <w:t xml:space="preserve"> Audience, and Guitar Center</w:t>
       </w:r>
       <w:r>
         <w:t xml:space="preserve">. </w:t>
@@ -3606,14 +3804,17 @@
         <w:tblLook w:val="0000" w:firstRow="0" w:lastRow="0" w:firstColumn="0" w:lastColumn="0" w:noHBand="0" w:noVBand="0"/>
       </w:tblPr>
       <w:tblGrid>
-        <w:gridCol w:w="1465"/>
-        <w:gridCol w:w="8730"/>
+        <w:gridCol w:w="7"/>
+        <w:gridCol w:w="1458"/>
+        <w:gridCol w:w="2970"/>
+        <w:gridCol w:w="5760"/>
         <w:gridCol w:w="8730"/>
       </w:tblGrid>
       <w:tr>
         <w:tc>
           <w:tcPr>
             <w:tcW w:w="1465" w:type="dxa"/>
+            <w:gridSpan w:val="2"/>
             <w:tcBorders>
               <w:top w:val="nil"/>
               <w:left w:val="nil"/>
@@ -3639,6 +3840,7 @@
         <w:tc>
           <w:tcPr>
             <w:tcW w:w="8730" w:type="dxa"/>
+            <w:gridSpan w:val="2"/>
             <w:tcBorders>
               <w:top w:val="nil"/>
               <w:left w:val="nil"/>
@@ -3657,8 +3859,39 @@
                 <w:i/>
                 <w:iCs/>
               </w:rPr>
-              <w:t>C#, ASP.NET, Python, Django, HTML, CSS, JavaScript, SQL Server, PostgreSQL, Windows Presentation Framework (WPF), Windows Communication Framework (WCF), PHP, Solr, MySql</w:t>
-            </w:r>
+              <w:t xml:space="preserve">C#, ASP.NET, Python, Django, HTML, CSS, JavaScript, SQL Server, PostgreSQL, Windows Presentation Framework (WPF), Windows Communication Framework (WCF), PHP, </w:t>
+            </w:r>
+            <w:proofErr w:type="spellStart"/>
+            <w:r>
+              <w:rPr>
+                <w:b/>
+                <w:bCs/>
+                <w:i/>
+                <w:iCs/>
+              </w:rPr>
+              <w:t>Solr</w:t>
+            </w:r>
+            <w:proofErr w:type="spellEnd"/>
+            <w:r>
+              <w:rPr>
+                <w:b/>
+                <w:bCs/>
+                <w:i/>
+                <w:iCs/>
+              </w:rPr>
+              <w:t xml:space="preserve">, </w:t>
+            </w:r>
+            <w:proofErr w:type="spellStart"/>
+            <w:r>
+              <w:rPr>
+                <w:b/>
+                <w:bCs/>
+                <w:i/>
+                <w:iCs/>
+              </w:rPr>
+              <w:t>MySql</w:t>
+            </w:r>
+            <w:proofErr w:type="spellEnd"/>
           </w:p>
           <w:p>
             <w:pPr>
@@ -3686,115 +3919,108 @@
                 <w:iCs/>
               </w:rPr>
             </w:pPr>
-          </w:p>
-        </w:tc>
-      </w:tr>
-    </w:tbl>
-    <w:p/>
-    <w:tbl>
-      <w:tblPr>
-        <w:tblW w:w="0" w:type="auto"/>
-        <w:tblInd w:w="-108" w:type="dxa"/>
-        <w:tblLayout w:type="fixed"/>
-        <w:tblLook w:val="0000" w:firstRow="0" w:lastRow="0" w:firstColumn="0" w:lastColumn="0" w:noHBand="0" w:noVBand="0"/>
-      </w:tblPr>
-      <w:tblGrid>
-        <w:gridCol w:w="4428"/>
-        <w:gridCol w:w="5760"/>
-      </w:tblGrid>
-      <w:tr>
-        <w:tc>
-          <w:tcPr>
-            <w:tcW w:w="4428" w:type="dxa"/>
-            <w:tcBorders>
-              <w:top w:val="nil"/>
-              <w:left w:val="nil"/>
-              <w:bottom w:val="nil"/>
-              <w:right w:val="nil"/>
-            </w:tcBorders>
-          </w:tcPr>
-          <w:p>
-            <w:pPr>
-              <w:rPr>
-                <w:b/>
-                <w:bCs/>
-              </w:rPr>
-            </w:pPr>
-            <w:r>
-              <w:rPr>
-                <w:b/>
-              </w:rPr>
-              <w:t>TABcom, LLC</w:t>
-            </w:r>
-          </w:p>
-        </w:tc>
-        <w:tc>
-          <w:tcPr>
-            <w:tcW w:w="5760" w:type="dxa"/>
-            <w:tcBorders>
-              <w:top w:val="nil"/>
-              <w:left w:val="nil"/>
-              <w:bottom w:val="nil"/>
-              <w:right w:val="nil"/>
-            </w:tcBorders>
-          </w:tcPr>
-          <w:p>
-            <w:pPr>
-              <w:jc w:val="right"/>
-              <w:rPr>
-                <w:b/>
-                <w:bCs/>
-              </w:rPr>
-            </w:pPr>
-            <w:r>
-              <w:rPr>
-                <w:b/>
-                <w:bCs/>
-              </w:rPr>
-              <w:t>November</w:t>
-            </w:r>
-            <w:r>
-              <w:rPr>
-                <w:b/>
-                <w:bCs/>
-              </w:rPr>
-              <w:t>,</w:t>
-            </w:r>
-            <w:r>
-              <w:rPr>
-                <w:b/>
-                <w:bCs/>
-              </w:rPr>
-              <w:t xml:space="preserve"> 2009 – </w:t>
-            </w:r>
-            <w:r>
-              <w:rPr>
-                <w:b/>
-                <w:bCs/>
-              </w:rPr>
-              <w:t>May</w:t>
-            </w:r>
-            <w:r>
-              <w:rPr>
-                <w:b/>
-                <w:bCs/>
-              </w:rPr>
-              <w:t>,</w:t>
-            </w:r>
-            <w:r>
-              <w:rPr>
-                <w:b/>
-                <w:bCs/>
-              </w:rPr>
-              <w:t xml:space="preserve"> 2011</w:t>
-            </w:r>
           </w:p>
         </w:tc>
       </w:tr>
       <w:tr>
+        <w:tblPrEx>
+          <w:tblCellMar>
+            <w:left w:w="108" w:type="dxa"/>
+            <w:right w:w="108" w:type="dxa"/>
+          </w:tblCellMar>
+        </w:tblPrEx>
+        <w:trPr>
+          <w:gridBefore w:val="1"/>
+          <w:gridAfter w:val="1"/>
+          <w:wBefore w:w="7" w:type="dxa"/>
+          <w:wAfter w:w="8730" w:type="dxa"/>
+        </w:trPr>
         <w:tc>
           <w:tcPr>
             <w:tcW w:w="4428" w:type="dxa"/>
+            <w:gridSpan w:val="2"/>
+            <w:tcBorders>
+              <w:top w:val="nil"/>
+              <w:left w:val="nil"/>
+              <w:bottom w:val="nil"/>
+              <w:right w:val="nil"/>
+            </w:tcBorders>
+          </w:tcPr>
+          <w:p>
+            <w:pPr>
+              <w:rPr>
+                <w:b/>
+                <w:bCs/>
+              </w:rPr>
+            </w:pPr>
+            <w:proofErr w:type="spellStart"/>
+            <w:r>
+              <w:rPr>
+                <w:b/>
+              </w:rPr>
+              <w:t>TABcom</w:t>
+            </w:r>
+            <w:proofErr w:type="spellEnd"/>
+            <w:r>
+              <w:rPr>
+                <w:b/>
+              </w:rPr>
+              <w:t>, LLC</w:t>
+            </w:r>
+          </w:p>
+        </w:tc>
+        <w:tc>
+          <w:tcPr>
+            <w:tcW w:w="5760" w:type="dxa"/>
+            <w:tcBorders>
+              <w:top w:val="nil"/>
+              <w:left w:val="nil"/>
+              <w:bottom w:val="nil"/>
+              <w:right w:val="nil"/>
+            </w:tcBorders>
+          </w:tcPr>
+          <w:p>
+            <w:pPr>
+              <w:jc w:val="right"/>
+              <w:rPr>
+                <w:b/>
+                <w:bCs/>
+              </w:rPr>
+            </w:pPr>
+            <w:r>
+              <w:rPr>
+                <w:b/>
+                <w:bCs/>
+              </w:rPr>
+              <w:t xml:space="preserve">November 2009 – </w:t>
+            </w:r>
+            <w:r>
+              <w:rPr>
+                <w:b/>
+                <w:bCs/>
+              </w:rPr>
+              <w:t>May 2011</w:t>
+            </w:r>
+          </w:p>
+        </w:tc>
+      </w:tr>
+      <w:tr>
+        <w:tblPrEx>
+          <w:tblCellMar>
+            <w:left w:w="108" w:type="dxa"/>
+            <w:right w:w="108" w:type="dxa"/>
+          </w:tblCellMar>
+        </w:tblPrEx>
+        <w:trPr>
+          <w:gridBefore w:val="1"/>
+          <w:gridAfter w:val="1"/>
+          <w:wBefore w:w="7" w:type="dxa"/>
+          <w:wAfter w:w="8730" w:type="dxa"/>
+        </w:trPr>
+        <w:tc>
+          <w:tcPr>
+            <w:tcW w:w="4428" w:type="dxa"/>
+            <w:gridSpan w:val="2"/>
             <w:tcBorders>
               <w:top w:val="nil"/>
               <w:left w:val="nil"/>
@@ -3855,8 +4081,13 @@
             <w:r>
               <w:t xml:space="preserve">(Remote Employee) </w:t>
             </w:r>
-            <w:r>
-              <w:t>Hazletown, PA</w:t>
+            <w:proofErr w:type="spellStart"/>
+            <w:r>
+              <w:t>Hazletown</w:t>
+            </w:r>
+            <w:proofErr w:type="spellEnd"/>
+            <w:r>
+              <w:t>, PA</w:t>
             </w:r>
           </w:p>
         </w:tc>
@@ -3970,7 +4201,13 @@
         <w:t xml:space="preserve"> solutions which support the business vision and meet evolving business needs.</w:t>
       </w:r>
       <w:r>
-        <w:t xml:space="preserve">  Also responsible for </w:t>
+        <w:t xml:space="preserve">  Also </w:t>
+      </w:r>
+      <w:r>
+        <w:t>accountable</w:t>
+      </w:r>
+      <w:r>
+        <w:t xml:space="preserve"> for </w:t>
       </w:r>
       <w:r>
         <w:t xml:space="preserve">technical estimates, </w:t>
@@ -4144,6 +4381,11 @@
         </w:rPr>
       </w:pPr>
     </w:p>
+    <w:p>
+      <w:r>
+        <w:br w:type="page"/>
+      </w:r>
+    </w:p>
     <w:tbl>
       <w:tblPr>
         <w:tblW w:w="10188" w:type="dxa"/>
@@ -4174,6 +4416,7 @@
               </w:rPr>
             </w:pPr>
             <w:r>
+              <w:lastRenderedPageBreak/>
               <w:br w:type="page"/>
             </w:r>
             <w:r>
@@ -4217,13 +4460,6 @@
                 <w:b/>
                 <w:bCs/>
               </w:rPr>
-              <w:t>,</w:t>
-            </w:r>
-            <w:r>
-              <w:rPr>
-                <w:b/>
-                <w:bCs/>
-              </w:rPr>
               <w:t xml:space="preserve"> 2008 – </w:t>
             </w:r>
             <w:r>
@@ -4231,21 +4467,7 @@
                 <w:b/>
                 <w:bCs/>
               </w:rPr>
-              <w:t>October</w:t>
-            </w:r>
-            <w:r>
-              <w:rPr>
-                <w:b/>
-                <w:bCs/>
-              </w:rPr>
-              <w:t>,</w:t>
-            </w:r>
-            <w:r>
-              <w:rPr>
-                <w:b/>
-                <w:bCs/>
-              </w:rPr>
-              <w:t xml:space="preserve"> 2009</w:t>
+              <w:t>October 2009</w:t>
             </w:r>
           </w:p>
         </w:tc>
@@ -4385,7 +4607,6 @@
                 <w:i/>
                 <w:iCs/>
               </w:rPr>
-              <w:lastRenderedPageBreak/>
               <w:t>Environment:</w:t>
             </w:r>
           </w:p>
@@ -4518,21 +4739,7 @@
                 <w:b/>
                 <w:bCs/>
               </w:rPr>
-              <w:t>January</w:t>
-            </w:r>
-            <w:r>
-              <w:rPr>
-                <w:b/>
-                <w:bCs/>
-              </w:rPr>
-              <w:t>,</w:t>
-            </w:r>
-            <w:r>
-              <w:rPr>
-                <w:b/>
-                <w:bCs/>
-              </w:rPr>
-              <w:t xml:space="preserve"> 2008 </w:t>
+              <w:t xml:space="preserve">January 2008 </w:t>
             </w:r>
             <w:r>
               <w:rPr>
@@ -4553,21 +4760,7 @@
                 <w:b/>
                 <w:bCs/>
               </w:rPr>
-              <w:t>October</w:t>
-            </w:r>
-            <w:r>
-              <w:rPr>
-                <w:b/>
-                <w:bCs/>
-              </w:rPr>
-              <w:t>,</w:t>
-            </w:r>
-            <w:r>
-              <w:rPr>
-                <w:b/>
-                <w:bCs/>
-              </w:rPr>
-              <w:t xml:space="preserve"> 2008</w:t>
+              <w:t>October 2008</w:t>
             </w:r>
           </w:p>
         </w:tc>
@@ -4644,7 +4837,19 @@
         <w:t xml:space="preserve"> (5 architects)</w:t>
       </w:r>
       <w:r>
-        <w:t>, serving multiple business units within the company as a project architect and technical leader. Responsible for leading and guiding project development teams, project-level architecture, code reviews, and collaboration with business users/project management to ensure that technical solutions provide business value. Also responsible for establishing team-level standards and practices for software development. Solutions predominantly targeted the ASP.NET platform.</w:t>
+        <w:t>, serving multiple business units within the company as project architect</w:t>
+      </w:r>
+      <w:r>
+        <w:t>s</w:t>
+      </w:r>
+      <w:r>
+        <w:t xml:space="preserve"> and technical leader</w:t>
+      </w:r>
+      <w:r>
+        <w:t>s</w:t>
+      </w:r>
+      <w:r>
+        <w:t>. Responsible for leading and guiding project development teams, project-level architecture, code reviews, and collaboration with business users/project management to ensure that technical solutions provide business value. Also responsible for establishing team-level standards and practices for software development. Solutions predominantly targeted the ASP.NET platform.</w:t>
       </w:r>
       <w:r>
         <w:t xml:space="preserve">  </w:t>
@@ -4801,35 +5006,7 @@
                 <w:b/>
                 <w:bCs/>
               </w:rPr>
-              <w:t>June</w:t>
-            </w:r>
-            <w:r>
-              <w:rPr>
-                <w:b/>
-                <w:bCs/>
-              </w:rPr>
-              <w:t>,</w:t>
-            </w:r>
-            <w:r>
-              <w:rPr>
-                <w:b/>
-                <w:bCs/>
-              </w:rPr>
-              <w:t xml:space="preserve"> 2007 – December</w:t>
-            </w:r>
-            <w:r>
-              <w:rPr>
-                <w:b/>
-                <w:bCs/>
-              </w:rPr>
-              <w:t>,</w:t>
-            </w:r>
-            <w:r>
-              <w:rPr>
-                <w:b/>
-                <w:bCs/>
-              </w:rPr>
-              <w:t xml:space="preserve"> 2007</w:t>
+              <w:t>June 2007 – December 2007</w:t>
             </w:r>
           </w:p>
         </w:tc>
@@ -5146,35 +5323,7 @@
                 <w:b/>
                 <w:bCs/>
               </w:rPr>
-              <w:t>May</w:t>
-            </w:r>
-            <w:r>
-              <w:rPr>
-                <w:b/>
-                <w:bCs/>
-              </w:rPr>
-              <w:t>,</w:t>
-            </w:r>
-            <w:r>
-              <w:rPr>
-                <w:b/>
-                <w:bCs/>
-              </w:rPr>
-              <w:t xml:space="preserve"> 2004 – May</w:t>
-            </w:r>
-            <w:r>
-              <w:rPr>
-                <w:b/>
-                <w:bCs/>
-              </w:rPr>
-              <w:t>,</w:t>
-            </w:r>
-            <w:r>
-              <w:rPr>
-                <w:b/>
-                <w:bCs/>
-              </w:rPr>
-              <w:t xml:space="preserve"> 2007</w:t>
+              <w:t>May 2004 – May 2007</w:t>
             </w:r>
           </w:p>
         </w:tc>
@@ -5262,10 +5411,18 @@
         <w:t>best practices, and standards. A</w:t>
       </w:r>
       <w:r>
-        <w:t>lso responsible for light project management, interviewing and evaluation of consultants/employees, mentoring of peer/junior developers, technical and user documentation, maintenance of legacy code, and end-user support.  Solutions targeted a variety of platforms such as ASP.NET, Windows Forms, Tablet PC, SQL Server Reporting Services, Windows Mobile, Broadvis</w:t>
-      </w:r>
-      <w:r>
-        <w:t xml:space="preserve">ion, and J2EE. </w:t>
+        <w:t xml:space="preserve">lso responsible for light project management, interviewing and evaluation of consultants/employees, mentoring of peer/junior developers, technical and user documentation, maintenance of legacy code, and end-user support.  Solutions targeted a variety of platforms such as ASP.NET, Windows Forms, Tablet PC, SQL Server Reporting Services, Windows Mobile, </w:t>
+      </w:r>
+      <w:proofErr w:type="spellStart"/>
+      <w:r>
+        <w:t>Broadvis</w:t>
+      </w:r>
+      <w:r>
+        <w:t>ion</w:t>
+      </w:r>
+      <w:proofErr w:type="spellEnd"/>
+      <w:r>
+        <w:t xml:space="preserve">, and J2EE. </w:t>
       </w:r>
     </w:p>
     <w:tbl>
@@ -5427,7 +5584,21 @@
               <w:rPr>
                 <w:b/>
               </w:rPr>
-              <w:t xml:space="preserve"> (through KForce)</w:t>
+              <w:t xml:space="preserve"> (through </w:t>
+            </w:r>
+            <w:proofErr w:type="spellStart"/>
+            <w:r>
+              <w:rPr>
+                <w:b/>
+              </w:rPr>
+              <w:t>KForce</w:t>
+            </w:r>
+            <w:proofErr w:type="spellEnd"/>
+            <w:r>
+              <w:rPr>
+                <w:b/>
+              </w:rPr>
+              <w:t>)</w:t>
             </w:r>
           </w:p>
         </w:tc>
@@ -5454,35 +5625,7 @@
                 <w:b/>
                 <w:bCs/>
               </w:rPr>
-              <w:t>November</w:t>
-            </w:r>
-            <w:r>
-              <w:rPr>
-                <w:b/>
-                <w:bCs/>
-              </w:rPr>
-              <w:t>,</w:t>
-            </w:r>
-            <w:r>
-              <w:rPr>
-                <w:b/>
-                <w:bCs/>
-              </w:rPr>
-              <w:t xml:space="preserve"> 2003 – April</w:t>
-            </w:r>
-            <w:r>
-              <w:rPr>
-                <w:b/>
-                <w:bCs/>
-              </w:rPr>
-              <w:t>,</w:t>
-            </w:r>
-            <w:r>
-              <w:rPr>
-                <w:b/>
-                <w:bCs/>
-              </w:rPr>
-              <w:t xml:space="preserve"> 2004</w:t>
+              <w:t>November 2003 – April 2004</w:t>
             </w:r>
           </w:p>
         </w:tc>
@@ -5650,12 +5793,14 @@
                 <w:bCs/>
               </w:rPr>
             </w:pPr>
+            <w:proofErr w:type="spellStart"/>
             <w:r>
               <w:rPr>
                 <w:b/>
               </w:rPr>
               <w:t>MicroWarehouse</w:t>
             </w:r>
+            <w:proofErr w:type="spellEnd"/>
           </w:p>
         </w:tc>
         <w:tc>
@@ -5681,35 +5826,7 @@
                 <w:b/>
                 <w:bCs/>
               </w:rPr>
-              <w:t>October</w:t>
-            </w:r>
-            <w:r>
-              <w:rPr>
-                <w:b/>
-                <w:bCs/>
-              </w:rPr>
-              <w:t>,</w:t>
-            </w:r>
-            <w:r>
-              <w:rPr>
-                <w:b/>
-                <w:bCs/>
-              </w:rPr>
-              <w:t xml:space="preserve"> 2002 – October</w:t>
-            </w:r>
-            <w:r>
-              <w:rPr>
-                <w:b/>
-                <w:bCs/>
-              </w:rPr>
-              <w:t>,</w:t>
-            </w:r>
-            <w:r>
-              <w:rPr>
-                <w:b/>
-                <w:bCs/>
-              </w:rPr>
-              <w:t xml:space="preserve"> 2003</w:t>
+              <w:t>October 2002 – October 2003</w:t>
             </w:r>
           </w:p>
         </w:tc>
@@ -5923,35 +6040,7 @@
                 <w:b/>
                 <w:bCs/>
               </w:rPr>
-              <w:t>February</w:t>
-            </w:r>
-            <w:r>
-              <w:rPr>
-                <w:b/>
-                <w:bCs/>
-              </w:rPr>
-              <w:t>,</w:t>
-            </w:r>
-            <w:r>
-              <w:rPr>
-                <w:b/>
-                <w:bCs/>
-              </w:rPr>
-              <w:t xml:space="preserve"> 2001 – September</w:t>
-            </w:r>
-            <w:r>
-              <w:rPr>
-                <w:b/>
-                <w:bCs/>
-              </w:rPr>
-              <w:t>,</w:t>
-            </w:r>
-            <w:r>
-              <w:rPr>
-                <w:b/>
-                <w:bCs/>
-              </w:rPr>
-              <w:t xml:space="preserve"> 2002</w:t>
+              <w:t>February 2001 – September 2002</w:t>
             </w:r>
           </w:p>
         </w:tc>
@@ -5989,6 +6078,7 @@
                 <w:bCs/>
                 <w:i/>
               </w:rPr>
+              <w:lastRenderedPageBreak/>
               <w:t>Software Engineer</w:t>
             </w:r>
           </w:p>
@@ -6008,7 +6098,15 @@
               <w:jc w:val="right"/>
             </w:pPr>
             <w:r>
-              <w:t>Egg Harbor Twp, NJ</w:t>
+              <w:t xml:space="preserve">Egg Harbor </w:t>
+            </w:r>
+            <w:proofErr w:type="spellStart"/>
+            <w:r>
+              <w:t>Twp</w:t>
+            </w:r>
+            <w:proofErr w:type="spellEnd"/>
+            <w:r>
+              <w:t>, NJ</w:t>
             </w:r>
           </w:p>
         </w:tc>
@@ -6044,199 +6142,189 @@
         <w:tblLook w:val="0000" w:firstRow="0" w:lastRow="0" w:firstColumn="0" w:lastColumn="0" w:noHBand="0" w:noVBand="0"/>
       </w:tblPr>
       <w:tblGrid>
-        <w:gridCol w:w="7"/>
-        <w:gridCol w:w="1458"/>
-        <w:gridCol w:w="2970"/>
+        <w:gridCol w:w="1465"/>
+        <w:gridCol w:w="8730"/>
+      </w:tblGrid>
+      <w:tr>
+        <w:tc>
+          <w:tcPr>
+            <w:tcW w:w="1465" w:type="dxa"/>
+            <w:tcBorders>
+              <w:top w:val="nil"/>
+              <w:left w:val="nil"/>
+              <w:bottom w:val="nil"/>
+              <w:right w:val="nil"/>
+            </w:tcBorders>
+          </w:tcPr>
+          <w:p>
+            <w:pPr>
+              <w:jc w:val="both"/>
+            </w:pPr>
+            <w:r>
+              <w:rPr>
+                <w:b/>
+                <w:bCs/>
+                <w:i/>
+                <w:iCs/>
+              </w:rPr>
+              <w:t>Environment:</w:t>
+            </w:r>
+          </w:p>
+        </w:tc>
+        <w:tc>
+          <w:tcPr>
+            <w:tcW w:w="8730" w:type="dxa"/>
+            <w:tcBorders>
+              <w:top w:val="nil"/>
+              <w:left w:val="nil"/>
+              <w:bottom w:val="nil"/>
+              <w:right w:val="nil"/>
+            </w:tcBorders>
+          </w:tcPr>
+          <w:p>
+            <w:pPr>
+              <w:jc w:val="both"/>
+            </w:pPr>
+            <w:r>
+              <w:rPr>
+                <w:b/>
+                <w:bCs/>
+                <w:i/>
+                <w:iCs/>
+              </w:rPr>
+              <w:t xml:space="preserve">Visual Basic 6, Visual Basic.NET, ASP, ASP.NET, HTML/DHTML, </w:t>
+            </w:r>
+            <w:r>
+              <w:rPr>
+                <w:b/>
+                <w:bCs/>
+                <w:i/>
+                <w:iCs/>
+              </w:rPr>
+              <w:t>JavaScript</w:t>
+            </w:r>
+            <w:r>
+              <w:rPr>
+                <w:b/>
+                <w:bCs/>
+                <w:i/>
+                <w:iCs/>
+              </w:rPr>
+              <w:t>, XML, XML Schema, XSLT, Ora</w:t>
+            </w:r>
+            <w:r>
+              <w:rPr>
+                <w:b/>
+                <w:bCs/>
+                <w:i/>
+                <w:iCs/>
+              </w:rPr>
+              <w:t>cle, DB2, SQL Server</w:t>
+            </w:r>
+          </w:p>
+        </w:tc>
+      </w:tr>
+    </w:tbl>
+    <w:p>
+      <w:pPr>
+        <w:jc w:val="both"/>
+      </w:pPr>
+    </w:p>
+    <w:tbl>
+      <w:tblPr>
+        <w:tblW w:w="0" w:type="auto"/>
+        <w:tblInd w:w="-108" w:type="dxa"/>
+        <w:tblLayout w:type="fixed"/>
+        <w:tblLook w:val="0000" w:firstRow="0" w:lastRow="0" w:firstColumn="0" w:lastColumn="0" w:noHBand="0" w:noVBand="0"/>
+      </w:tblPr>
+      <w:tblGrid>
+        <w:gridCol w:w="4428"/>
         <w:gridCol w:w="5760"/>
       </w:tblGrid>
       <w:tr>
         <w:tc>
           <w:tcPr>
-            <w:tcW w:w="1465" w:type="dxa"/>
-            <w:gridSpan w:val="2"/>
-            <w:tcBorders>
-              <w:top w:val="nil"/>
-              <w:left w:val="nil"/>
-              <w:bottom w:val="nil"/>
-              <w:right w:val="nil"/>
-            </w:tcBorders>
-          </w:tcPr>
-          <w:p>
-            <w:pPr>
-              <w:jc w:val="both"/>
-            </w:pPr>
-            <w:r>
-              <w:rPr>
-                <w:b/>
-                <w:bCs/>
-                <w:i/>
-                <w:iCs/>
-              </w:rPr>
-              <w:t>Environment:</w:t>
-            </w:r>
-          </w:p>
-        </w:tc>
-        <w:tc>
-          <w:tcPr>
-            <w:tcW w:w="8730" w:type="dxa"/>
-            <w:gridSpan w:val="2"/>
-            <w:tcBorders>
-              <w:top w:val="nil"/>
-              <w:left w:val="nil"/>
-              <w:bottom w:val="nil"/>
-              <w:right w:val="nil"/>
-            </w:tcBorders>
-          </w:tcPr>
-          <w:p>
-            <w:pPr>
-              <w:jc w:val="both"/>
-            </w:pPr>
-            <w:r>
-              <w:rPr>
-                <w:b/>
-                <w:bCs/>
-                <w:i/>
-                <w:iCs/>
-              </w:rPr>
-              <w:t xml:space="preserve">Visual Basic 6, Visual Basic.NET, ASP, ASP.NET, HTML/DHTML, </w:t>
-            </w:r>
-            <w:r>
-              <w:rPr>
-                <w:b/>
-                <w:bCs/>
-                <w:i/>
-                <w:iCs/>
-              </w:rPr>
-              <w:t>JavaScript</w:t>
-            </w:r>
-            <w:r>
-              <w:rPr>
-                <w:b/>
-                <w:bCs/>
-                <w:i/>
-                <w:iCs/>
-              </w:rPr>
-              <w:t>, XML, XML Schema, XSLT, Ora</w:t>
-            </w:r>
-            <w:r>
-              <w:rPr>
-                <w:b/>
-                <w:bCs/>
-                <w:i/>
-                <w:iCs/>
-              </w:rPr>
-              <w:t>cle, DB2, SQL Server</w:t>
+            <w:tcW w:w="4428" w:type="dxa"/>
+            <w:tcBorders>
+              <w:top w:val="nil"/>
+              <w:left w:val="nil"/>
+              <w:bottom w:val="nil"/>
+              <w:right w:val="nil"/>
+            </w:tcBorders>
+          </w:tcPr>
+          <w:p>
+            <w:pPr>
+              <w:rPr>
+                <w:b/>
+                <w:bCs/>
+              </w:rPr>
+            </w:pPr>
+            <w:r>
+              <w:br w:type="page"/>
+            </w:r>
+            <w:r>
+              <w:br w:type="page"/>
+            </w:r>
+            <w:r>
+              <w:br w:type="page"/>
+            </w:r>
+            <w:r>
+              <w:br w:type="page"/>
+            </w:r>
+            <w:r>
+              <w:rPr>
+                <w:b/>
+              </w:rPr>
+              <w:t>ACS Birch &amp; Davis</w:t>
+            </w:r>
+            <w:r>
+              <w:rPr>
+                <w:b/>
+                <w:bCs/>
+              </w:rPr>
+              <w:t xml:space="preserve"> </w:t>
+            </w:r>
+          </w:p>
+        </w:tc>
+        <w:tc>
+          <w:tcPr>
+            <w:tcW w:w="5760" w:type="dxa"/>
+            <w:tcBorders>
+              <w:top w:val="nil"/>
+              <w:left w:val="nil"/>
+              <w:bottom w:val="nil"/>
+              <w:right w:val="nil"/>
+            </w:tcBorders>
+          </w:tcPr>
+          <w:p>
+            <w:pPr>
+              <w:jc w:val="right"/>
+              <w:rPr>
+                <w:b/>
+                <w:bCs/>
+              </w:rPr>
+            </w:pPr>
+            <w:r>
+              <w:rPr>
+                <w:b/>
+                <w:bCs/>
+              </w:rPr>
+              <w:t>September</w:t>
+            </w:r>
+            <w:r>
+              <w:rPr>
+                <w:b/>
+                <w:bCs/>
+              </w:rPr>
+              <w:t xml:space="preserve"> 1999 – January 2001</w:t>
             </w:r>
           </w:p>
         </w:tc>
       </w:tr>
       <w:tr>
-        <w:tblPrEx>
-          <w:tblCellMar>
-            <w:left w:w="108" w:type="dxa"/>
-            <w:right w:w="108" w:type="dxa"/>
-          </w:tblCellMar>
-        </w:tblPrEx>
-        <w:trPr>
-          <w:gridBefore w:val="1"/>
-          <w:wBefore w:w="7" w:type="dxa"/>
-        </w:trPr>
         <w:tc>
           <w:tcPr>
             <w:tcW w:w="4428" w:type="dxa"/>
-            <w:gridSpan w:val="2"/>
-            <w:tcBorders>
-              <w:top w:val="nil"/>
-              <w:left w:val="nil"/>
-              <w:bottom w:val="nil"/>
-              <w:right w:val="nil"/>
-            </w:tcBorders>
-          </w:tcPr>
-          <w:p>
-            <w:pPr>
-              <w:rPr>
-                <w:b/>
-                <w:bCs/>
-              </w:rPr>
-            </w:pPr>
-            <w:r>
-              <w:lastRenderedPageBreak/>
-              <w:br w:type="page"/>
-            </w:r>
-            <w:r>
-              <w:br w:type="page"/>
-            </w:r>
-            <w:r>
-              <w:br w:type="page"/>
-            </w:r>
-            <w:r>
-              <w:br w:type="page"/>
-            </w:r>
-            <w:r>
-              <w:rPr>
-                <w:b/>
-              </w:rPr>
-              <w:t>ACS Birch &amp; Davis</w:t>
-            </w:r>
-            <w:r>
-              <w:rPr>
-                <w:b/>
-                <w:bCs/>
-              </w:rPr>
-              <w:t xml:space="preserve"> </w:t>
-            </w:r>
-          </w:p>
-        </w:tc>
-        <w:tc>
-          <w:tcPr>
-            <w:tcW w:w="5760" w:type="dxa"/>
-            <w:tcBorders>
-              <w:top w:val="nil"/>
-              <w:left w:val="nil"/>
-              <w:bottom w:val="nil"/>
-              <w:right w:val="nil"/>
-            </w:tcBorders>
-          </w:tcPr>
-          <w:p>
-            <w:pPr>
-              <w:jc w:val="right"/>
-              <w:rPr>
-                <w:b/>
-                <w:bCs/>
-              </w:rPr>
-            </w:pPr>
-            <w:r>
-              <w:rPr>
-                <w:b/>
-                <w:bCs/>
-              </w:rPr>
-              <w:t>September</w:t>
-            </w:r>
-            <w:r>
-              <w:rPr>
-                <w:b/>
-                <w:bCs/>
-              </w:rPr>
-              <w:t>, 1999 – January, 2001</w:t>
-            </w:r>
-          </w:p>
-        </w:tc>
-      </w:tr>
-      <w:tr>
-        <w:tblPrEx>
-          <w:tblCellMar>
-            <w:left w:w="108" w:type="dxa"/>
-            <w:right w:w="108" w:type="dxa"/>
-          </w:tblCellMar>
-        </w:tblPrEx>
-        <w:trPr>
-          <w:gridBefore w:val="1"/>
-          <w:wBefore w:w="7" w:type="dxa"/>
-        </w:trPr>
-        <w:tc>
-          <w:tcPr>
-            <w:tcW w:w="4428" w:type="dxa"/>
-            <w:gridSpan w:val="2"/>
             <w:tcBorders>
               <w:top w:val="nil"/>
               <w:left w:val="nil"/>
@@ -6289,7 +6377,23 @@
         <w:t>L</w:t>
       </w:r>
       <w:r>
-        <w:t>ead developer for the New Jersey KidCare/FamilyCare system.  Responsible for development, project management, supervision of contract developers, and the design of technical and end-user documentation.</w:t>
+        <w:t xml:space="preserve">ead developer for the New Jersey </w:t>
+      </w:r>
+      <w:proofErr w:type="spellStart"/>
+      <w:r>
+        <w:t>KidCare</w:t>
+      </w:r>
+      <w:proofErr w:type="spellEnd"/>
+      <w:r>
+        <w:t>/</w:t>
+      </w:r>
+      <w:proofErr w:type="spellStart"/>
+      <w:r>
+        <w:t>FamilyCare</w:t>
+      </w:r>
+      <w:proofErr w:type="spellEnd"/>
+      <w:r>
+        <w:t xml:space="preserve"> system.  Responsible for development, project management, supervision of contract developers, and the design of technical and end-user documentation.</w:t>
       </w:r>
     </w:p>
     <w:tbl>
@@ -6464,7 +6568,7 @@
                 <w:b/>
                 <w:bCs/>
               </w:rPr>
-              <w:t>September, 1998 – August, 1999</w:t>
+              <w:t>September 1998 – August 1999</w:t>
             </w:r>
           </w:p>
         </w:tc>
@@ -6521,7 +6625,23 @@
         <w:jc w:val="both"/>
       </w:pPr>
       <w:r>
-        <w:t>Software development consultant for the NJ KidCare/FamilyCare system.  Involved in development and end-user support.</w:t>
+        <w:t xml:space="preserve">Software development consultant for the NJ </w:t>
+      </w:r>
+      <w:proofErr w:type="spellStart"/>
+      <w:r>
+        <w:t>KidCare</w:t>
+      </w:r>
+      <w:proofErr w:type="spellEnd"/>
+      <w:r>
+        <w:t>/</w:t>
+      </w:r>
+      <w:proofErr w:type="spellStart"/>
+      <w:r>
+        <w:t>FamilyCare</w:t>
+      </w:r>
+      <w:proofErr w:type="spellEnd"/>
+      <w:r>
+        <w:t xml:space="preserve"> system.  Involved in development and end-user support.</w:t>
       </w:r>
     </w:p>
     <w:tbl>
@@ -6734,7 +6854,7 @@
           </mc:Choice>
           <mc:Fallback>
             <w:pict>
-              <v:rect w14:anchorId="18478C2D" id="Rectangle 7" o:spid="_x0000_s1026" style="position:absolute;margin-left:.6pt;margin-top:12.3pt;width:173.5pt;height:7.15pt;z-index:251659776;visibility:visible;mso-wrap-style:square;mso-width-percent:0;mso-height-percent:0;mso-wrap-distance-left:9pt;mso-wrap-distance-top:0;mso-wrap-distance-right:9pt;mso-wrap-distance-bottom:0;mso-position-horizontal:absolute;mso-position-horizontal-relative:text;mso-position-vertical:absolute;mso-position-vertical-relative:text;mso-width-percent:0;mso-height-percent:0;mso-width-relative:page;mso-height-relative:page;v-text-anchor:top" o:gfxdata="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" o:allowincell="f" fillcolor="#b2b2b2" stroked="f">
+              <v:rect w14:anchorId="6F681D52" id="Rectangle 7" o:spid="_x0000_s1026" style="position:absolute;margin-left:.6pt;margin-top:12.3pt;width:173.5pt;height:7.15pt;z-index:251659776;visibility:visible;mso-wrap-style:square;mso-width-percent:0;mso-height-percent:0;mso-wrap-distance-left:9pt;mso-wrap-distance-top:0;mso-wrap-distance-right:9pt;mso-wrap-distance-bottom:0;mso-position-horizontal:absolute;mso-position-horizontal-relative:text;mso-position-vertical:absolute;mso-position-vertical-relative:text;mso-width-percent:0;mso-height-percent:0;mso-width-relative:page;mso-height-relative:page;v-text-anchor:top" o:gfxdata="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" o:allowincell="f" fillcolor="#b2b2b2" stroked="f">
                 <v:fill angle="90" focus="100%" type="gradient"/>
               </v:rect>
             </w:pict>
@@ -7113,7 +7233,7 @@
           </mc:Choice>
           <mc:Fallback>
             <w:pict>
-              <v:rect w14:anchorId="461B11CF" id="Rectangle 5" o:spid="_x0000_s1026" style="position:absolute;margin-left:.6pt;margin-top:12.3pt;width:173.5pt;height:7.15pt;z-index:251658752;visibility:visible;mso-wrap-style:square;mso-width-percent:0;mso-height-percent:0;mso-wrap-distance-left:9pt;mso-wrap-distance-top:0;mso-wrap-distance-right:9pt;mso-wrap-distance-bottom:0;mso-position-horizontal:absolute;mso-position-horizontal-relative:text;mso-position-vertical:absolute;mso-position-vertical-relative:text;mso-width-percent:0;mso-height-percent:0;mso-width-relative:page;mso-height-relative:page;v-text-anchor:top" o:gfxdata="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" o:allowincell="f" fillcolor="#b2b2b2" stroked="f">
+              <v:rect w14:anchorId="56A6605D" id="Rectangle 5" o:spid="_x0000_s1026" style="position:absolute;margin-left:.6pt;margin-top:12.3pt;width:173.5pt;height:7.15pt;z-index:251658752;visibility:visible;mso-wrap-style:square;mso-width-percent:0;mso-height-percent:0;mso-wrap-distance-left:9pt;mso-wrap-distance-top:0;mso-wrap-distance-right:9pt;mso-wrap-distance-bottom:0;mso-position-horizontal:absolute;mso-position-horizontal-relative:text;mso-position-vertical:absolute;mso-position-vertical-relative:text;mso-width-percent:0;mso-height-percent:0;mso-width-relative:page;mso-height-relative:page;v-text-anchor:top" o:gfxdata="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" o:allowincell="f" fillcolor="#b2b2b2" stroked="f">
                 <v:fill angle="90" focus="100%" type="gradient"/>
               </v:rect>
             </w:pict>
@@ -7204,7 +7324,7 @@
                 <w:b/>
                 <w:bCs/>
               </w:rPr>
-              <w:t>September, 1993 – December, 1998</w:t>
+              <w:t>September 1993 – December 1998</w:t>
             </w:r>
           </w:p>
         </w:tc>
@@ -7249,12 +7369,12 @@
     </w:tbl>
     <w:p/>
     <w:sectPr>
-      <w:headerReference w:type="even" r:id="rId9"/>
-      <w:headerReference w:type="default" r:id="rId10"/>
-      <w:footerReference w:type="even" r:id="rId11"/>
-      <w:footerReference w:type="default" r:id="rId12"/>
-      <w:headerReference w:type="first" r:id="rId13"/>
-      <w:footerReference w:type="first" r:id="rId14"/>
+      <w:headerReference w:type="even" r:id="rId8"/>
+      <w:headerReference w:type="default" r:id="rId9"/>
+      <w:footerReference w:type="even" r:id="rId10"/>
+      <w:footerReference w:type="default" r:id="rId11"/>
+      <w:headerReference w:type="first" r:id="rId12"/>
+      <w:footerReference w:type="first" r:id="rId13"/>
       <w:pgSz w:w="12240" w:h="15840" w:code="1"/>
       <w:pgMar w:top="1440" w:right="1080" w:bottom="1440" w:left="1080" w:header="720" w:footer="720" w:gutter="0"/>
       <w:cols w:space="720"/>
@@ -8066,7 +8186,7 @@
   <w:style w:type="paragraph" w:default="1" w:styleId="Normal">
     <w:name w:val="Normal"/>
     <w:qFormat/>
-    <w:rsid w:val="00AA2B1E"/>
+    <w:rsid w:val="00B70499"/>
     <w:pPr>
       <w:autoSpaceDE w:val="0"/>
       <w:autoSpaceDN w:val="0"/>

</xml_diff>